<commit_message>
New versions before 14 september
</commit_message>
<xml_diff>
--- a/DOCS_GMT/Cahier des Charges_v009.docx
+++ b/DOCS_GMT/Cahier des Charges_v009.docx
@@ -128,7 +128,7 @@
           <w:r>
             <w:fldChar w:fldCharType="separate"/>
           </w:r>
-          <w:hyperlink w:anchor="_Toc450038214" w:history="1">
+          <w:hyperlink w:anchor="_Toc461524752" w:history="1">
             <w:r>
               <w:rPr>
                 <w:rStyle w:val="Lienhypertexte"/>
@@ -170,7 +170,7 @@
                 <w:noProof/>
                 <w:webHidden/>
               </w:rPr>
-              <w:instrText xml:space="preserve"> PAGEREF _Toc450038214 \h </w:instrText>
+              <w:instrText xml:space="preserve"> PAGEREF _Toc461524752 \h </w:instrText>
             </w:r>
             <w:r>
               <w:rPr>
@@ -190,7 +190,7 @@
                 <w:noProof/>
                 <w:webHidden/>
               </w:rPr>
-              <w:t>4</w:t>
+              <w:t>3</w:t>
             </w:r>
             <w:r>
               <w:rPr>
@@ -212,7 +212,7 @@
               <w:noProof/>
             </w:rPr>
           </w:pPr>
-          <w:hyperlink w:anchor="_Toc450038215" w:history="1">
+          <w:hyperlink w:anchor="_Toc461524753" w:history="1">
             <w:r>
               <w:rPr>
                 <w:rStyle w:val="Lienhypertexte"/>
@@ -254,7 +254,7 @@
                 <w:noProof/>
                 <w:webHidden/>
               </w:rPr>
-              <w:instrText xml:space="preserve"> PAGEREF _Toc450038215 \h </w:instrText>
+              <w:instrText xml:space="preserve"> PAGEREF _Toc461524753 \h </w:instrText>
             </w:r>
             <w:r>
               <w:rPr>
@@ -274,7 +274,7 @@
                 <w:noProof/>
                 <w:webHidden/>
               </w:rPr>
-              <w:t>4</w:t>
+              <w:t>3</w:t>
             </w:r>
             <w:r>
               <w:rPr>
@@ -296,7 +296,7 @@
               <w:noProof/>
             </w:rPr>
           </w:pPr>
-          <w:hyperlink w:anchor="_Toc450038216" w:history="1">
+          <w:hyperlink w:anchor="_Toc461524754" w:history="1">
             <w:r>
               <w:rPr>
                 <w:rStyle w:val="Lienhypertexte"/>
@@ -338,7 +338,7 @@
                 <w:noProof/>
                 <w:webHidden/>
               </w:rPr>
-              <w:instrText xml:space="preserve"> PAGEREF _Toc450038216 \h </w:instrText>
+              <w:instrText xml:space="preserve"> PAGEREF _Toc461524754 \h </w:instrText>
             </w:r>
             <w:r>
               <w:rPr>
@@ -358,7 +358,7 @@
                 <w:noProof/>
                 <w:webHidden/>
               </w:rPr>
-              <w:t>4</w:t>
+              <w:t>3</w:t>
             </w:r>
             <w:r>
               <w:rPr>
@@ -380,7 +380,7 @@
               <w:noProof/>
             </w:rPr>
           </w:pPr>
-          <w:hyperlink w:anchor="_Toc450038217" w:history="1">
+          <w:hyperlink w:anchor="_Toc461524755" w:history="1">
             <w:r>
               <w:rPr>
                 <w:rStyle w:val="Lienhypertexte"/>
@@ -422,7 +422,7 @@
                 <w:noProof/>
                 <w:webHidden/>
               </w:rPr>
-              <w:instrText xml:space="preserve"> PAGEREF _Toc450038217 \h </w:instrText>
+              <w:instrText xml:space="preserve"> PAGEREF _Toc461524755 \h </w:instrText>
             </w:r>
             <w:r>
               <w:rPr>
@@ -442,7 +442,7 @@
                 <w:noProof/>
                 <w:webHidden/>
               </w:rPr>
-              <w:t>5</w:t>
+              <w:t>4</w:t>
             </w:r>
             <w:r>
               <w:rPr>
@@ -464,7 +464,7 @@
               <w:noProof/>
             </w:rPr>
           </w:pPr>
-          <w:hyperlink w:anchor="_Toc450038218" w:history="1">
+          <w:hyperlink w:anchor="_Toc461524756" w:history="1">
             <w:r>
               <w:rPr>
                 <w:rStyle w:val="Lienhypertexte"/>
@@ -506,7 +506,7 @@
                 <w:noProof/>
                 <w:webHidden/>
               </w:rPr>
-              <w:instrText xml:space="preserve"> PAGEREF _Toc450038218 \h </w:instrText>
+              <w:instrText xml:space="preserve"> PAGEREF _Toc461524756 \h </w:instrText>
             </w:r>
             <w:r>
               <w:rPr>
@@ -526,7 +526,7 @@
                 <w:noProof/>
                 <w:webHidden/>
               </w:rPr>
-              <w:t>5</w:t>
+              <w:t>4</w:t>
             </w:r>
             <w:r>
               <w:rPr>
@@ -548,7 +548,7 @@
               <w:noProof/>
             </w:rPr>
           </w:pPr>
-          <w:hyperlink w:anchor="_Toc450038219" w:history="1">
+          <w:hyperlink w:anchor="_Toc461524757" w:history="1">
             <w:r>
               <w:rPr>
                 <w:rStyle w:val="Lienhypertexte"/>
@@ -590,7 +590,7 @@
                 <w:noProof/>
                 <w:webHidden/>
               </w:rPr>
-              <w:instrText xml:space="preserve"> PAGEREF _Toc450038219 \h </w:instrText>
+              <w:instrText xml:space="preserve"> PAGEREF _Toc461524757 \h </w:instrText>
             </w:r>
             <w:r>
               <w:rPr>
@@ -610,7 +610,7 @@
                 <w:noProof/>
                 <w:webHidden/>
               </w:rPr>
-              <w:t>5</w:t>
+              <w:t>4</w:t>
             </w:r>
             <w:r>
               <w:rPr>
@@ -632,7 +632,7 @@
               <w:noProof/>
             </w:rPr>
           </w:pPr>
-          <w:hyperlink w:anchor="_Toc450038220" w:history="1">
+          <w:hyperlink w:anchor="_Toc461524758" w:history="1">
             <w:r>
               <w:rPr>
                 <w:rStyle w:val="Lienhypertexte"/>
@@ -653,7 +653,7 @@
                 <w:noProof/>
                 <w:lang w:val="fr-FR"/>
               </w:rPr>
-              <w:t>Utilisateur</w:t>
+              <w:t>Configuration des utilisateurs</w:t>
             </w:r>
             <w:r>
               <w:rPr>
@@ -674,7 +674,7 @@
                 <w:noProof/>
                 <w:webHidden/>
               </w:rPr>
-              <w:instrText xml:space="preserve"> PAGEREF _Toc450038220 \h </w:instrText>
+              <w:instrText xml:space="preserve"> PAGEREF _Toc461524758 \h </w:instrText>
             </w:r>
             <w:r>
               <w:rPr>
@@ -694,7 +694,7 @@
                 <w:noProof/>
                 <w:webHidden/>
               </w:rPr>
-              <w:t>5</w:t>
+              <w:t>4</w:t>
             </w:r>
             <w:r>
               <w:rPr>
@@ -716,7 +716,7 @@
               <w:noProof/>
             </w:rPr>
           </w:pPr>
-          <w:hyperlink w:anchor="_Toc450038221" w:history="1">
+          <w:hyperlink w:anchor="_Toc461524759" w:history="1">
             <w:r>
               <w:rPr>
                 <w:rStyle w:val="Lienhypertexte"/>
@@ -737,7 +737,7 @@
                 <w:noProof/>
                 <w:lang w:val="fr-FR"/>
               </w:rPr>
-              <w:t>Filtre recherche utilisateurs</w:t>
+              <w:t>Référence</w:t>
             </w:r>
             <w:r>
               <w:rPr>
@@ -758,7 +758,7 @@
                 <w:noProof/>
                 <w:webHidden/>
               </w:rPr>
-              <w:instrText xml:space="preserve"> PAGEREF _Toc450038221 \h </w:instrText>
+              <w:instrText xml:space="preserve"> PAGEREF _Toc461524759 \h </w:instrText>
             </w:r>
             <w:r>
               <w:rPr>
@@ -778,7 +778,91 @@
                 <w:noProof/>
                 <w:webHidden/>
               </w:rPr>
-              <w:t>7</w:t>
+              <w:t>8</w:t>
+            </w:r>
+            <w:r>
+              <w:rPr>
+                <w:noProof/>
+                <w:webHidden/>
+              </w:rPr>
+              <w:fldChar w:fldCharType="end"/>
+            </w:r>
+          </w:hyperlink>
+        </w:p>
+        <w:p>
+          <w:pPr>
+            <w:pStyle w:val="TM2"/>
+            <w:tabs>
+              <w:tab w:val="left" w:pos="880"/>
+              <w:tab w:val="right" w:leader="dot" w:pos="9628"/>
+            </w:tabs>
+            <w:rPr>
+              <w:noProof/>
+            </w:rPr>
+          </w:pPr>
+          <w:hyperlink w:anchor="_Toc461524760" w:history="1">
+            <w:r>
+              <w:rPr>
+                <w:rStyle w:val="Lienhypertexte"/>
+                <w:noProof/>
+                <w:lang w:val="fr-FR"/>
+              </w:rPr>
+              <w:t>4.3</w:t>
+            </w:r>
+            <w:r>
+              <w:rPr>
+                <w:noProof/>
+              </w:rPr>
+              <w:tab/>
+            </w:r>
+            <w:r>
+              <w:rPr>
+                <w:rStyle w:val="Lienhypertexte"/>
+                <w:noProof/>
+                <w:lang w:val="fr-FR"/>
+              </w:rPr>
+              <w:t>Agriculteurs</w:t>
+            </w:r>
+            <w:r>
+              <w:rPr>
+                <w:noProof/>
+                <w:webHidden/>
+              </w:rPr>
+              <w:tab/>
+            </w:r>
+            <w:r>
+              <w:rPr>
+                <w:noProof/>
+                <w:webHidden/>
+              </w:rPr>
+              <w:fldChar w:fldCharType="begin"/>
+            </w:r>
+            <w:r>
+              <w:rPr>
+                <w:noProof/>
+                <w:webHidden/>
+              </w:rPr>
+              <w:instrText xml:space="preserve"> PAGEREF _Toc461524760 \h </w:instrText>
+            </w:r>
+            <w:r>
+              <w:rPr>
+                <w:noProof/>
+                <w:webHidden/>
+              </w:rPr>
+            </w:r>
+            <w:r>
+              <w:rPr>
+                <w:noProof/>
+                <w:webHidden/>
+              </w:rPr>
+              <w:fldChar w:fldCharType="separate"/>
+            </w:r>
+            <w:r>
+              <w:rPr>
+                <w:noProof/>
+                <w:webHidden/>
+              </w:rPr>
+              <w:t>11</w:t>
             </w:r>
             <w:r>
               <w:rPr>
@@ -800,14 +884,14 @@
               <w:noProof/>
             </w:rPr>
           </w:pPr>
-          <w:hyperlink w:anchor="_Toc450038222" w:history="1">
+          <w:hyperlink w:anchor="_Toc461524761" w:history="1">
             <w:r>
               <w:rPr>
                 <w:rStyle w:val="Lienhypertexte"/>
                 <w:noProof/>
                 <w:lang w:val="fr-FR"/>
               </w:rPr>
-              <w:t>4.2.3</w:t>
+              <w:t>4.3.1</w:t>
             </w:r>
             <w:r>
               <w:rPr>
@@ -821,7 +905,7 @@
                 <w:noProof/>
                 <w:lang w:val="fr-FR"/>
               </w:rPr>
-              <w:t>Référence</w:t>
+              <w:t>Recherche Agriculteurs</w:t>
             </w:r>
             <w:r>
               <w:rPr>
@@ -842,7 +926,7 @@
                 <w:noProof/>
                 <w:webHidden/>
               </w:rPr>
-              <w:instrText xml:space="preserve"> PAGEREF _Toc450038222 \h </w:instrText>
+              <w:instrText xml:space="preserve"> PAGEREF _Toc461524761 \h </w:instrText>
             </w:r>
             <w:r>
               <w:rPr>
@@ -862,7 +946,91 @@
                 <w:noProof/>
                 <w:webHidden/>
               </w:rPr>
-              <w:t>9</w:t>
+              <w:t>11</w:t>
+            </w:r>
+            <w:r>
+              <w:rPr>
+                <w:noProof/>
+                <w:webHidden/>
+              </w:rPr>
+              <w:fldChar w:fldCharType="end"/>
+            </w:r>
+          </w:hyperlink>
+        </w:p>
+        <w:p>
+          <w:pPr>
+            <w:pStyle w:val="TM3"/>
+            <w:tabs>
+              <w:tab w:val="left" w:pos="1320"/>
+              <w:tab w:val="right" w:leader="dot" w:pos="9628"/>
+            </w:tabs>
+            <w:rPr>
+              <w:noProof/>
+            </w:rPr>
+          </w:pPr>
+          <w:hyperlink w:anchor="_Toc461524762" w:history="1">
+            <w:r>
+              <w:rPr>
+                <w:rStyle w:val="Lienhypertexte"/>
+                <w:noProof/>
+                <w:lang w:val="fr-FR"/>
+              </w:rPr>
+              <w:t>4.3.2</w:t>
+            </w:r>
+            <w:r>
+              <w:rPr>
+                <w:noProof/>
+              </w:rPr>
+              <w:tab/>
+            </w:r>
+            <w:r>
+              <w:rPr>
+                <w:rStyle w:val="Lienhypertexte"/>
+                <w:noProof/>
+                <w:lang w:val="fr-FR"/>
+              </w:rPr>
+              <w:t>Créer un Agriculteurs</w:t>
+            </w:r>
+            <w:r>
+              <w:rPr>
+                <w:noProof/>
+                <w:webHidden/>
+              </w:rPr>
+              <w:tab/>
+            </w:r>
+            <w:r>
+              <w:rPr>
+                <w:noProof/>
+                <w:webHidden/>
+              </w:rPr>
+              <w:fldChar w:fldCharType="begin"/>
+            </w:r>
+            <w:r>
+              <w:rPr>
+                <w:noProof/>
+                <w:webHidden/>
+              </w:rPr>
+              <w:instrText xml:space="preserve"> PAGEREF _Toc461524762 \h </w:instrText>
+            </w:r>
+            <w:r>
+              <w:rPr>
+                <w:noProof/>
+                <w:webHidden/>
+              </w:rPr>
+            </w:r>
+            <w:r>
+              <w:rPr>
+                <w:noProof/>
+                <w:webHidden/>
+              </w:rPr>
+              <w:fldChar w:fldCharType="separate"/>
+            </w:r>
+            <w:r>
+              <w:rPr>
+                <w:noProof/>
+                <w:webHidden/>
+              </w:rPr>
+              <w:t>12</w:t>
             </w:r>
             <w:r>
               <w:rPr>
@@ -884,14 +1052,14 @@
               <w:noProof/>
             </w:rPr>
           </w:pPr>
-          <w:hyperlink w:anchor="_Toc450038223" w:history="1">
+          <w:hyperlink w:anchor="_Toc461524763" w:history="1">
             <w:r>
               <w:rPr>
                 <w:rStyle w:val="Lienhypertexte"/>
                 <w:noProof/>
                 <w:lang w:val="fr-FR"/>
               </w:rPr>
-              <w:t>4.3</w:t>
+              <w:t>4.4</w:t>
             </w:r>
             <w:r>
               <w:rPr>
@@ -905,7 +1073,7 @@
                 <w:noProof/>
                 <w:lang w:val="fr-FR"/>
               </w:rPr>
-              <w:t>Agriculteurs</w:t>
+              <w:t>Fournisseurs</w:t>
             </w:r>
             <w:r>
               <w:rPr>
@@ -926,7 +1094,7 @@
                 <w:noProof/>
                 <w:webHidden/>
               </w:rPr>
-              <w:instrText xml:space="preserve"> PAGEREF _Toc450038223 \h </w:instrText>
+              <w:instrText xml:space="preserve"> PAGEREF _Toc461524763 \h </w:instrText>
             </w:r>
             <w:r>
               <w:rPr>
@@ -968,14 +1136,14 @@
               <w:noProof/>
             </w:rPr>
           </w:pPr>
-          <w:hyperlink w:anchor="_Toc450038224" w:history="1">
+          <w:hyperlink w:anchor="_Toc461524764" w:history="1">
             <w:r>
               <w:rPr>
                 <w:rStyle w:val="Lienhypertexte"/>
                 <w:noProof/>
                 <w:lang w:val="fr-FR"/>
               </w:rPr>
-              <w:t>4.3.1</w:t>
+              <w:t>4.4.1</w:t>
             </w:r>
             <w:r>
               <w:rPr>
@@ -989,7 +1157,7 @@
                 <w:noProof/>
                 <w:lang w:val="fr-FR"/>
               </w:rPr>
-              <w:t>Recherche Agriculteurs</w:t>
+              <w:t>Recherche Fournisseur</w:t>
             </w:r>
             <w:r>
               <w:rPr>
@@ -1010,7 +1178,7 @@
                 <w:noProof/>
                 <w:webHidden/>
               </w:rPr>
-              <w:instrText xml:space="preserve"> PAGEREF _Toc450038224 \h </w:instrText>
+              <w:instrText xml:space="preserve"> PAGEREF _Toc461524764 \h </w:instrText>
             </w:r>
             <w:r>
               <w:rPr>
@@ -1031,6 +1199,90 @@
                 <w:webHidden/>
               </w:rPr>
               <w:t>12</w:t>
+            </w:r>
+            <w:r>
+              <w:rPr>
+                <w:noProof/>
+                <w:webHidden/>
+              </w:rPr>
+              <w:fldChar w:fldCharType="end"/>
+            </w:r>
+          </w:hyperlink>
+        </w:p>
+        <w:p>
+          <w:pPr>
+            <w:pStyle w:val="TM2"/>
+            <w:tabs>
+              <w:tab w:val="left" w:pos="880"/>
+              <w:tab w:val="right" w:leader="dot" w:pos="9628"/>
+            </w:tabs>
+            <w:rPr>
+              <w:noProof/>
+            </w:rPr>
+          </w:pPr>
+          <w:hyperlink w:anchor="_Toc461524765" w:history="1">
+            <w:r>
+              <w:rPr>
+                <w:rStyle w:val="Lienhypertexte"/>
+                <w:noProof/>
+                <w:lang w:val="fr-FR"/>
+              </w:rPr>
+              <w:t>4.5</w:t>
+            </w:r>
+            <w:r>
+              <w:rPr>
+                <w:noProof/>
+              </w:rPr>
+              <w:tab/>
+            </w:r>
+            <w:r>
+              <w:rPr>
+                <w:rStyle w:val="Lienhypertexte"/>
+                <w:noProof/>
+                <w:lang w:val="fr-FR"/>
+              </w:rPr>
+              <w:t>Paquets Techniques</w:t>
+            </w:r>
+            <w:r>
+              <w:rPr>
+                <w:noProof/>
+                <w:webHidden/>
+              </w:rPr>
+              <w:tab/>
+            </w:r>
+            <w:r>
+              <w:rPr>
+                <w:noProof/>
+                <w:webHidden/>
+              </w:rPr>
+              <w:fldChar w:fldCharType="begin"/>
+            </w:r>
+            <w:r>
+              <w:rPr>
+                <w:noProof/>
+                <w:webHidden/>
+              </w:rPr>
+              <w:instrText xml:space="preserve"> PAGEREF _Toc461524765 \h </w:instrText>
+            </w:r>
+            <w:r>
+              <w:rPr>
+                <w:noProof/>
+                <w:webHidden/>
+              </w:rPr>
+            </w:r>
+            <w:r>
+              <w:rPr>
+                <w:noProof/>
+                <w:webHidden/>
+              </w:rPr>
+              <w:fldChar w:fldCharType="separate"/>
+            </w:r>
+            <w:r>
+              <w:rPr>
+                <w:noProof/>
+                <w:webHidden/>
+              </w:rPr>
+              <w:t>13</w:t>
             </w:r>
             <w:r>
               <w:rPr>
@@ -1052,14 +1304,14 @@
               <w:noProof/>
             </w:rPr>
           </w:pPr>
-          <w:hyperlink w:anchor="_Toc450038225" w:history="1">
+          <w:hyperlink w:anchor="_Toc461524766" w:history="1">
             <w:r>
               <w:rPr>
                 <w:rStyle w:val="Lienhypertexte"/>
                 <w:noProof/>
                 <w:lang w:val="fr-FR"/>
               </w:rPr>
-              <w:t>4.3.2</w:t>
+              <w:t>4.5.1</w:t>
             </w:r>
             <w:r>
               <w:rPr>
@@ -1073,7 +1325,7 @@
                 <w:noProof/>
                 <w:lang w:val="fr-FR"/>
               </w:rPr>
-              <w:t>Créer un Agriculteurs</w:t>
+              <w:t>Recherche Paquets Techniques</w:t>
             </w:r>
             <w:r>
               <w:rPr>
@@ -1094,7 +1346,7 @@
                 <w:noProof/>
                 <w:webHidden/>
               </w:rPr>
-              <w:instrText xml:space="preserve"> PAGEREF _Toc450038225 \h </w:instrText>
+              <w:instrText xml:space="preserve"> PAGEREF _Toc461524766 \h </w:instrText>
             </w:r>
             <w:r>
               <w:rPr>
@@ -1136,14 +1388,14 @@
               <w:noProof/>
             </w:rPr>
           </w:pPr>
-          <w:hyperlink w:anchor="_Toc450038226" w:history="1">
+          <w:hyperlink w:anchor="_Toc461524767" w:history="1">
             <w:r>
               <w:rPr>
                 <w:rStyle w:val="Lienhypertexte"/>
                 <w:noProof/>
                 <w:lang w:val="fr-FR"/>
               </w:rPr>
-              <w:t>4.4</w:t>
+              <w:t>4.6</w:t>
             </w:r>
             <w:r>
               <w:rPr>
@@ -1157,7 +1409,7 @@
                 <w:noProof/>
                 <w:lang w:val="fr-FR"/>
               </w:rPr>
-              <w:t>Fournisseurs</w:t>
+              <w:t>Incitation</w:t>
             </w:r>
             <w:r>
               <w:rPr>
@@ -1178,7 +1430,7 @@
                 <w:noProof/>
                 <w:webHidden/>
               </w:rPr>
-              <w:instrText xml:space="preserve"> PAGEREF _Toc450038226 \h </w:instrText>
+              <w:instrText xml:space="preserve"> PAGEREF _Toc461524767 \h </w:instrText>
             </w:r>
             <w:r>
               <w:rPr>
@@ -1220,14 +1472,14 @@
               <w:noProof/>
             </w:rPr>
           </w:pPr>
-          <w:hyperlink w:anchor="_Toc450038227" w:history="1">
+          <w:hyperlink w:anchor="_Toc461524768" w:history="1">
             <w:r>
               <w:rPr>
                 <w:rStyle w:val="Lienhypertexte"/>
                 <w:noProof/>
                 <w:lang w:val="fr-FR"/>
               </w:rPr>
-              <w:t>4.4.1</w:t>
+              <w:t>4.6.1</w:t>
             </w:r>
             <w:r>
               <w:rPr>
@@ -1241,7 +1493,7 @@
                 <w:noProof/>
                 <w:lang w:val="fr-FR"/>
               </w:rPr>
-              <w:t>Recherche Fournisseur</w:t>
+              <w:t>Créer une Incitation</w:t>
             </w:r>
             <w:r>
               <w:rPr>
@@ -1262,7 +1514,7 @@
                 <w:noProof/>
                 <w:webHidden/>
               </w:rPr>
-              <w:instrText xml:space="preserve"> PAGEREF _Toc450038227 \h </w:instrText>
+              <w:instrText xml:space="preserve"> PAGEREF _Toc461524768 \h </w:instrText>
             </w:r>
             <w:r>
               <w:rPr>
@@ -1283,6 +1535,258 @@
                 <w:webHidden/>
               </w:rPr>
               <w:t>13</w:t>
+            </w:r>
+            <w:r>
+              <w:rPr>
+                <w:noProof/>
+                <w:webHidden/>
+              </w:rPr>
+              <w:fldChar w:fldCharType="end"/>
+            </w:r>
+          </w:hyperlink>
+        </w:p>
+        <w:p>
+          <w:pPr>
+            <w:pStyle w:val="TM3"/>
+            <w:tabs>
+              <w:tab w:val="left" w:pos="1320"/>
+              <w:tab w:val="right" w:leader="dot" w:pos="9628"/>
+            </w:tabs>
+            <w:rPr>
+              <w:noProof/>
+            </w:rPr>
+          </w:pPr>
+          <w:hyperlink w:anchor="_Toc461524769" w:history="1">
+            <w:r>
+              <w:rPr>
+                <w:rStyle w:val="Lienhypertexte"/>
+                <w:noProof/>
+                <w:lang w:val="fr-FR"/>
+              </w:rPr>
+              <w:t>4.6.2</w:t>
+            </w:r>
+            <w:r>
+              <w:rPr>
+                <w:noProof/>
+              </w:rPr>
+              <w:tab/>
+            </w:r>
+            <w:r>
+              <w:rPr>
+                <w:rStyle w:val="Lienhypertexte"/>
+                <w:noProof/>
+                <w:lang w:val="fr-FR"/>
+              </w:rPr>
+              <w:t>Recherche Incitation</w:t>
+            </w:r>
+            <w:r>
+              <w:rPr>
+                <w:noProof/>
+                <w:webHidden/>
+              </w:rPr>
+              <w:tab/>
+            </w:r>
+            <w:r>
+              <w:rPr>
+                <w:noProof/>
+                <w:webHidden/>
+              </w:rPr>
+              <w:fldChar w:fldCharType="begin"/>
+            </w:r>
+            <w:r>
+              <w:rPr>
+                <w:noProof/>
+                <w:webHidden/>
+              </w:rPr>
+              <w:instrText xml:space="preserve"> PAGEREF _Toc461524769 \h </w:instrText>
+            </w:r>
+            <w:r>
+              <w:rPr>
+                <w:noProof/>
+                <w:webHidden/>
+              </w:rPr>
+            </w:r>
+            <w:r>
+              <w:rPr>
+                <w:noProof/>
+                <w:webHidden/>
+              </w:rPr>
+              <w:fldChar w:fldCharType="separate"/>
+            </w:r>
+            <w:r>
+              <w:rPr>
+                <w:noProof/>
+                <w:webHidden/>
+              </w:rPr>
+              <w:t>13</w:t>
+            </w:r>
+            <w:r>
+              <w:rPr>
+                <w:noProof/>
+                <w:webHidden/>
+              </w:rPr>
+              <w:fldChar w:fldCharType="end"/>
+            </w:r>
+          </w:hyperlink>
+        </w:p>
+        <w:p>
+          <w:pPr>
+            <w:pStyle w:val="TM3"/>
+            <w:tabs>
+              <w:tab w:val="left" w:pos="1320"/>
+              <w:tab w:val="right" w:leader="dot" w:pos="9628"/>
+            </w:tabs>
+            <w:rPr>
+              <w:noProof/>
+            </w:rPr>
+          </w:pPr>
+          <w:hyperlink w:anchor="_Toc461524770" w:history="1">
+            <w:r>
+              <w:rPr>
+                <w:rStyle w:val="Lienhypertexte"/>
+                <w:noProof/>
+                <w:lang w:val="fr-FR"/>
+              </w:rPr>
+              <w:t>4.6.3</w:t>
+            </w:r>
+            <w:r>
+              <w:rPr>
+                <w:noProof/>
+              </w:rPr>
+              <w:tab/>
+            </w:r>
+            <w:r>
+              <w:rPr>
+                <w:rStyle w:val="Lienhypertexte"/>
+                <w:noProof/>
+                <w:lang w:val="fr-FR"/>
+              </w:rPr>
+              <w:t>Filtrage sur le nom de l’agriculteur</w:t>
+            </w:r>
+            <w:r>
+              <w:rPr>
+                <w:noProof/>
+                <w:webHidden/>
+              </w:rPr>
+              <w:tab/>
+            </w:r>
+            <w:r>
+              <w:rPr>
+                <w:noProof/>
+                <w:webHidden/>
+              </w:rPr>
+              <w:fldChar w:fldCharType="begin"/>
+            </w:r>
+            <w:r>
+              <w:rPr>
+                <w:noProof/>
+                <w:webHidden/>
+              </w:rPr>
+              <w:instrText xml:space="preserve"> PAGEREF _Toc461524770 \h </w:instrText>
+            </w:r>
+            <w:r>
+              <w:rPr>
+                <w:noProof/>
+                <w:webHidden/>
+              </w:rPr>
+            </w:r>
+            <w:r>
+              <w:rPr>
+                <w:noProof/>
+                <w:webHidden/>
+              </w:rPr>
+              <w:fldChar w:fldCharType="separate"/>
+            </w:r>
+            <w:r>
+              <w:rPr>
+                <w:noProof/>
+                <w:webHidden/>
+              </w:rPr>
+              <w:t>14</w:t>
+            </w:r>
+            <w:r>
+              <w:rPr>
+                <w:noProof/>
+                <w:webHidden/>
+              </w:rPr>
+              <w:fldChar w:fldCharType="end"/>
+            </w:r>
+          </w:hyperlink>
+        </w:p>
+        <w:p>
+          <w:pPr>
+            <w:pStyle w:val="TM3"/>
+            <w:tabs>
+              <w:tab w:val="left" w:pos="1320"/>
+              <w:tab w:val="right" w:leader="dot" w:pos="9628"/>
+            </w:tabs>
+            <w:rPr>
+              <w:noProof/>
+            </w:rPr>
+          </w:pPr>
+          <w:hyperlink w:anchor="_Toc461524771" w:history="1">
+            <w:r>
+              <w:rPr>
+                <w:rStyle w:val="Lienhypertexte"/>
+                <w:noProof/>
+                <w:lang w:val="fr-FR"/>
+              </w:rPr>
+              <w:t>4.6.4</w:t>
+            </w:r>
+            <w:r>
+              <w:rPr>
+                <w:noProof/>
+              </w:rPr>
+              <w:tab/>
+            </w:r>
+            <w:r>
+              <w:rPr>
+                <w:rStyle w:val="Lienhypertexte"/>
+                <w:noProof/>
+                <w:lang w:val="fr-FR"/>
+              </w:rPr>
+              <w:t>Changement valeurs possible</w:t>
+            </w:r>
+            <w:r>
+              <w:rPr>
+                <w:noProof/>
+                <w:webHidden/>
+              </w:rPr>
+              <w:tab/>
+            </w:r>
+            <w:r>
+              <w:rPr>
+                <w:noProof/>
+                <w:webHidden/>
+              </w:rPr>
+              <w:fldChar w:fldCharType="begin"/>
+            </w:r>
+            <w:r>
+              <w:rPr>
+                <w:noProof/>
+                <w:webHidden/>
+              </w:rPr>
+              <w:instrText xml:space="preserve"> PAGEREF _Toc461524771 \h </w:instrText>
+            </w:r>
+            <w:r>
+              <w:rPr>
+                <w:noProof/>
+                <w:webHidden/>
+              </w:rPr>
+            </w:r>
+            <w:r>
+              <w:rPr>
+                <w:noProof/>
+                <w:webHidden/>
+              </w:rPr>
+              <w:fldChar w:fldCharType="separate"/>
+            </w:r>
+            <w:r>
+              <w:rPr>
+                <w:noProof/>
+                <w:webHidden/>
+              </w:rPr>
+              <w:t>14</w:t>
             </w:r>
             <w:r>
               <w:rPr>
@@ -1304,14 +1808,14 @@
               <w:noProof/>
             </w:rPr>
           </w:pPr>
-          <w:hyperlink w:anchor="_Toc450038228" w:history="1">
+          <w:hyperlink w:anchor="_Toc461524772" w:history="1">
             <w:r>
               <w:rPr>
                 <w:rStyle w:val="Lienhypertexte"/>
                 <w:noProof/>
                 <w:lang w:val="fr-FR"/>
               </w:rPr>
-              <w:t>4.5</w:t>
+              <w:t>4.7</w:t>
             </w:r>
             <w:r>
               <w:rPr>
@@ -1325,7 +1829,7 @@
                 <w:noProof/>
                 <w:lang w:val="fr-FR"/>
               </w:rPr>
-              <w:t>Paquets Techniques</w:t>
+              <w:t>Programme/Réalisations</w:t>
             </w:r>
             <w:r>
               <w:rPr>
@@ -1346,7 +1850,7 @@
                 <w:noProof/>
                 <w:webHidden/>
               </w:rPr>
-              <w:instrText xml:space="preserve"> PAGEREF _Toc450038228 \h </w:instrText>
+              <w:instrText xml:space="preserve"> PAGEREF _Toc461524772 \h </w:instrText>
             </w:r>
             <w:r>
               <w:rPr>
@@ -1366,7 +1870,7 @@
                 <w:noProof/>
                 <w:webHidden/>
               </w:rPr>
-              <w:t>14</w:t>
+              <w:t>15</w:t>
             </w:r>
             <w:r>
               <w:rPr>
@@ -1388,14 +1892,14 @@
               <w:noProof/>
             </w:rPr>
           </w:pPr>
-          <w:hyperlink w:anchor="_Toc450038229" w:history="1">
+          <w:hyperlink w:anchor="_Toc461524773" w:history="1">
             <w:r>
               <w:rPr>
                 <w:rStyle w:val="Lienhypertexte"/>
                 <w:noProof/>
                 <w:lang w:val="fr-FR"/>
               </w:rPr>
-              <w:t>4.5.1</w:t>
+              <w:t>4.7.1</w:t>
             </w:r>
             <w:r>
               <w:rPr>
@@ -1409,7 +1913,7 @@
                 <w:noProof/>
                 <w:lang w:val="fr-FR"/>
               </w:rPr>
-              <w:t>Recherche Paquets Techniques</w:t>
+              <w:t>Rechercher</w:t>
             </w:r>
             <w:r>
               <w:rPr>
@@ -1430,7 +1934,7 @@
                 <w:noProof/>
                 <w:webHidden/>
               </w:rPr>
-              <w:instrText xml:space="preserve"> PAGEREF _Toc450038229 \h </w:instrText>
+              <w:instrText xml:space="preserve"> PAGEREF _Toc461524773 \h </w:instrText>
             </w:r>
             <w:r>
               <w:rPr>
@@ -1450,7 +1954,259 @@
                 <w:noProof/>
                 <w:webHidden/>
               </w:rPr>
-              <w:t>14</w:t>
+              <w:t>15</w:t>
+            </w:r>
+            <w:r>
+              <w:rPr>
+                <w:noProof/>
+                <w:webHidden/>
+              </w:rPr>
+              <w:fldChar w:fldCharType="end"/>
+            </w:r>
+          </w:hyperlink>
+        </w:p>
+        <w:p>
+          <w:pPr>
+            <w:pStyle w:val="TM3"/>
+            <w:tabs>
+              <w:tab w:val="left" w:pos="1320"/>
+              <w:tab w:val="right" w:leader="dot" w:pos="9628"/>
+            </w:tabs>
+            <w:rPr>
+              <w:noProof/>
+            </w:rPr>
+          </w:pPr>
+          <w:hyperlink w:anchor="_Toc461524774" w:history="1">
+            <w:r>
+              <w:rPr>
+                <w:rStyle w:val="Lienhypertexte"/>
+                <w:noProof/>
+                <w:lang w:val="fr-FR"/>
+              </w:rPr>
+              <w:t>4.7.2</w:t>
+            </w:r>
+            <w:r>
+              <w:rPr>
+                <w:noProof/>
+              </w:rPr>
+              <w:tab/>
+            </w:r>
+            <w:r>
+              <w:rPr>
+                <w:rStyle w:val="Lienhypertexte"/>
+                <w:noProof/>
+                <w:lang w:val="fr-FR"/>
+              </w:rPr>
+              <w:t>Filtrage sur le nom de l’agriculteur</w:t>
+            </w:r>
+            <w:r>
+              <w:rPr>
+                <w:noProof/>
+                <w:webHidden/>
+              </w:rPr>
+              <w:tab/>
+            </w:r>
+            <w:r>
+              <w:rPr>
+                <w:noProof/>
+                <w:webHidden/>
+              </w:rPr>
+              <w:fldChar w:fldCharType="begin"/>
+            </w:r>
+            <w:r>
+              <w:rPr>
+                <w:noProof/>
+                <w:webHidden/>
+              </w:rPr>
+              <w:instrText xml:space="preserve"> PAGEREF _Toc461524774 \h </w:instrText>
+            </w:r>
+            <w:r>
+              <w:rPr>
+                <w:noProof/>
+                <w:webHidden/>
+              </w:rPr>
+            </w:r>
+            <w:r>
+              <w:rPr>
+                <w:noProof/>
+                <w:webHidden/>
+              </w:rPr>
+              <w:fldChar w:fldCharType="separate"/>
+            </w:r>
+            <w:r>
+              <w:rPr>
+                <w:noProof/>
+                <w:webHidden/>
+              </w:rPr>
+              <w:t>16</w:t>
+            </w:r>
+            <w:r>
+              <w:rPr>
+                <w:noProof/>
+                <w:webHidden/>
+              </w:rPr>
+              <w:fldChar w:fldCharType="end"/>
+            </w:r>
+          </w:hyperlink>
+        </w:p>
+        <w:p>
+          <w:pPr>
+            <w:pStyle w:val="TM3"/>
+            <w:tabs>
+              <w:tab w:val="left" w:pos="1320"/>
+              <w:tab w:val="right" w:leader="dot" w:pos="9628"/>
+            </w:tabs>
+            <w:rPr>
+              <w:noProof/>
+            </w:rPr>
+          </w:pPr>
+          <w:hyperlink w:anchor="_Toc461524775" w:history="1">
+            <w:r>
+              <w:rPr>
+                <w:rStyle w:val="Lienhypertexte"/>
+                <w:noProof/>
+                <w:lang w:val="fr-FR"/>
+              </w:rPr>
+              <w:t>4.7.3</w:t>
+            </w:r>
+            <w:r>
+              <w:rPr>
+                <w:noProof/>
+              </w:rPr>
+              <w:tab/>
+            </w:r>
+            <w:r>
+              <w:rPr>
+                <w:rStyle w:val="Lienhypertexte"/>
+                <w:noProof/>
+                <w:lang w:val="fr-FR"/>
+              </w:rPr>
+              <w:t>Gestion des résultats</w:t>
+            </w:r>
+            <w:r>
+              <w:rPr>
+                <w:noProof/>
+                <w:webHidden/>
+              </w:rPr>
+              <w:tab/>
+            </w:r>
+            <w:r>
+              <w:rPr>
+                <w:noProof/>
+                <w:webHidden/>
+              </w:rPr>
+              <w:fldChar w:fldCharType="begin"/>
+            </w:r>
+            <w:r>
+              <w:rPr>
+                <w:noProof/>
+                <w:webHidden/>
+              </w:rPr>
+              <w:instrText xml:space="preserve"> PAGEREF _Toc461524775 \h </w:instrText>
+            </w:r>
+            <w:r>
+              <w:rPr>
+                <w:noProof/>
+                <w:webHidden/>
+              </w:rPr>
+            </w:r>
+            <w:r>
+              <w:rPr>
+                <w:noProof/>
+                <w:webHidden/>
+              </w:rPr>
+              <w:fldChar w:fldCharType="separate"/>
+            </w:r>
+            <w:r>
+              <w:rPr>
+                <w:noProof/>
+                <w:webHidden/>
+              </w:rPr>
+              <w:t>17</w:t>
+            </w:r>
+            <w:r>
+              <w:rPr>
+                <w:noProof/>
+                <w:webHidden/>
+              </w:rPr>
+              <w:fldChar w:fldCharType="end"/>
+            </w:r>
+          </w:hyperlink>
+        </w:p>
+        <w:p>
+          <w:pPr>
+            <w:pStyle w:val="TM3"/>
+            <w:tabs>
+              <w:tab w:val="left" w:pos="1320"/>
+              <w:tab w:val="right" w:leader="dot" w:pos="9628"/>
+            </w:tabs>
+            <w:rPr>
+              <w:noProof/>
+            </w:rPr>
+          </w:pPr>
+          <w:hyperlink w:anchor="_Toc461524776" w:history="1">
+            <w:r>
+              <w:rPr>
+                <w:rStyle w:val="Lienhypertexte"/>
+                <w:noProof/>
+                <w:lang w:val="fr-FR"/>
+              </w:rPr>
+              <w:t>4.7.4</w:t>
+            </w:r>
+            <w:r>
+              <w:rPr>
+                <w:noProof/>
+              </w:rPr>
+              <w:tab/>
+            </w:r>
+            <w:r>
+              <w:rPr>
+                <w:rStyle w:val="Lienhypertexte"/>
+                <w:noProof/>
+                <w:lang w:val="fr-FR"/>
+              </w:rPr>
+              <w:t>Validation Multiple</w:t>
+            </w:r>
+            <w:r>
+              <w:rPr>
+                <w:noProof/>
+                <w:webHidden/>
+              </w:rPr>
+              <w:tab/>
+            </w:r>
+            <w:r>
+              <w:rPr>
+                <w:noProof/>
+                <w:webHidden/>
+              </w:rPr>
+              <w:fldChar w:fldCharType="begin"/>
+            </w:r>
+            <w:r>
+              <w:rPr>
+                <w:noProof/>
+                <w:webHidden/>
+              </w:rPr>
+              <w:instrText xml:space="preserve"> PAGEREF _Toc461524776 \h </w:instrText>
+            </w:r>
+            <w:r>
+              <w:rPr>
+                <w:noProof/>
+                <w:webHidden/>
+              </w:rPr>
+            </w:r>
+            <w:r>
+              <w:rPr>
+                <w:noProof/>
+                <w:webHidden/>
+              </w:rPr>
+              <w:fldChar w:fldCharType="separate"/>
+            </w:r>
+            <w:r>
+              <w:rPr>
+                <w:noProof/>
+                <w:webHidden/>
+              </w:rPr>
+              <w:t>17</w:t>
             </w:r>
             <w:r>
               <w:rPr>
@@ -1472,14 +2228,14 @@
               <w:noProof/>
             </w:rPr>
           </w:pPr>
-          <w:hyperlink w:anchor="_Toc450038230" w:history="1">
+          <w:hyperlink w:anchor="_Toc461524777" w:history="1">
             <w:r>
               <w:rPr>
                 <w:rStyle w:val="Lienhypertexte"/>
                 <w:noProof/>
                 <w:lang w:val="fr-FR"/>
               </w:rPr>
-              <w:t>4.6</w:t>
+              <w:t>4.8</w:t>
             </w:r>
             <w:r>
               <w:rPr>
@@ -1493,7 +2249,7 @@
                 <w:noProof/>
                 <w:lang w:val="fr-FR"/>
               </w:rPr>
-              <w:t>Incitation</w:t>
+              <w:t>Rapports</w:t>
             </w:r>
             <w:r>
               <w:rPr>
@@ -1514,7 +2270,7 @@
                 <w:noProof/>
                 <w:webHidden/>
               </w:rPr>
-              <w:instrText xml:space="preserve"> PAGEREF _Toc450038230 \h </w:instrText>
+              <w:instrText xml:space="preserve"> PAGEREF _Toc461524777 \h </w:instrText>
             </w:r>
             <w:r>
               <w:rPr>
@@ -1534,343 +2290,7 @@
                 <w:noProof/>
                 <w:webHidden/>
               </w:rPr>
-              <w:t>14</w:t>
-            </w:r>
-            <w:r>
-              <w:rPr>
-                <w:noProof/>
-                <w:webHidden/>
-              </w:rPr>
-              <w:fldChar w:fldCharType="end"/>
-            </w:r>
-          </w:hyperlink>
-        </w:p>
-        <w:p>
-          <w:pPr>
-            <w:pStyle w:val="TM3"/>
-            <w:tabs>
-              <w:tab w:val="left" w:pos="1320"/>
-              <w:tab w:val="right" w:leader="dot" w:pos="9628"/>
-            </w:tabs>
-            <w:rPr>
-              <w:noProof/>
-            </w:rPr>
-          </w:pPr>
-          <w:hyperlink w:anchor="_Toc450038231" w:history="1">
-            <w:r>
-              <w:rPr>
-                <w:rStyle w:val="Lienhypertexte"/>
-                <w:noProof/>
-                <w:lang w:val="fr-FR"/>
-              </w:rPr>
-              <w:t>4.6.1</w:t>
-            </w:r>
-            <w:r>
-              <w:rPr>
-                <w:noProof/>
-              </w:rPr>
-              <w:tab/>
-            </w:r>
-            <w:r>
-              <w:rPr>
-                <w:rStyle w:val="Lienhypertexte"/>
-                <w:noProof/>
-                <w:lang w:val="fr-FR"/>
-              </w:rPr>
-              <w:t>Créer une Incitation</w:t>
-            </w:r>
-            <w:r>
-              <w:rPr>
-                <w:noProof/>
-                <w:webHidden/>
-              </w:rPr>
-              <w:tab/>
-            </w:r>
-            <w:r>
-              <w:rPr>
-                <w:noProof/>
-                <w:webHidden/>
-              </w:rPr>
-              <w:fldChar w:fldCharType="begin"/>
-            </w:r>
-            <w:r>
-              <w:rPr>
-                <w:noProof/>
-                <w:webHidden/>
-              </w:rPr>
-              <w:instrText xml:space="preserve"> PAGEREF _Toc450038231 \h </w:instrText>
-            </w:r>
-            <w:r>
-              <w:rPr>
-                <w:noProof/>
-                <w:webHidden/>
-              </w:rPr>
-            </w:r>
-            <w:r>
-              <w:rPr>
-                <w:noProof/>
-                <w:webHidden/>
-              </w:rPr>
-              <w:fldChar w:fldCharType="separate"/>
-            </w:r>
-            <w:r>
-              <w:rPr>
-                <w:noProof/>
-                <w:webHidden/>
-              </w:rPr>
-              <w:t>14</w:t>
-            </w:r>
-            <w:r>
-              <w:rPr>
-                <w:noProof/>
-                <w:webHidden/>
-              </w:rPr>
-              <w:fldChar w:fldCharType="end"/>
-            </w:r>
-          </w:hyperlink>
-        </w:p>
-        <w:p>
-          <w:pPr>
-            <w:pStyle w:val="TM3"/>
-            <w:tabs>
-              <w:tab w:val="left" w:pos="1320"/>
-              <w:tab w:val="right" w:leader="dot" w:pos="9628"/>
-            </w:tabs>
-            <w:rPr>
-              <w:noProof/>
-            </w:rPr>
-          </w:pPr>
-          <w:hyperlink w:anchor="_Toc450038232" w:history="1">
-            <w:r>
-              <w:rPr>
-                <w:rStyle w:val="Lienhypertexte"/>
-                <w:noProof/>
-                <w:lang w:val="fr-FR"/>
-              </w:rPr>
-              <w:t>4.6.2</w:t>
-            </w:r>
-            <w:r>
-              <w:rPr>
-                <w:noProof/>
-              </w:rPr>
-              <w:tab/>
-            </w:r>
-            <w:r>
-              <w:rPr>
-                <w:rStyle w:val="Lienhypertexte"/>
-                <w:noProof/>
-                <w:lang w:val="fr-FR"/>
-              </w:rPr>
-              <w:t>Recherche Incitation</w:t>
-            </w:r>
-            <w:r>
-              <w:rPr>
-                <w:noProof/>
-                <w:webHidden/>
-              </w:rPr>
-              <w:tab/>
-            </w:r>
-            <w:r>
-              <w:rPr>
-                <w:noProof/>
-                <w:webHidden/>
-              </w:rPr>
-              <w:fldChar w:fldCharType="begin"/>
-            </w:r>
-            <w:r>
-              <w:rPr>
-                <w:noProof/>
-                <w:webHidden/>
-              </w:rPr>
-              <w:instrText xml:space="preserve"> PAGEREF _Toc450038232 \h </w:instrText>
-            </w:r>
-            <w:r>
-              <w:rPr>
-                <w:noProof/>
-                <w:webHidden/>
-              </w:rPr>
-            </w:r>
-            <w:r>
-              <w:rPr>
-                <w:noProof/>
-                <w:webHidden/>
-              </w:rPr>
-              <w:fldChar w:fldCharType="separate"/>
-            </w:r>
-            <w:r>
-              <w:rPr>
-                <w:noProof/>
-                <w:webHidden/>
-              </w:rPr>
-              <w:t>14</w:t>
-            </w:r>
-            <w:r>
-              <w:rPr>
-                <w:noProof/>
-                <w:webHidden/>
-              </w:rPr>
-              <w:fldChar w:fldCharType="end"/>
-            </w:r>
-          </w:hyperlink>
-        </w:p>
-        <w:p>
-          <w:pPr>
-            <w:pStyle w:val="TM3"/>
-            <w:tabs>
-              <w:tab w:val="left" w:pos="1320"/>
-              <w:tab w:val="right" w:leader="dot" w:pos="9628"/>
-            </w:tabs>
-            <w:rPr>
-              <w:noProof/>
-            </w:rPr>
-          </w:pPr>
-          <w:hyperlink w:anchor="_Toc450038233" w:history="1">
-            <w:r>
-              <w:rPr>
-                <w:rStyle w:val="Lienhypertexte"/>
-                <w:noProof/>
-                <w:lang w:val="fr-FR"/>
-              </w:rPr>
-              <w:t>4.6.3</w:t>
-            </w:r>
-            <w:r>
-              <w:rPr>
-                <w:noProof/>
-              </w:rPr>
-              <w:tab/>
-            </w:r>
-            <w:r>
-              <w:rPr>
-                <w:rStyle w:val="Lienhypertexte"/>
-                <w:noProof/>
-                <w:lang w:val="fr-FR"/>
-              </w:rPr>
-              <w:t>Filtrage sur le nom de l’agriculteur</w:t>
-            </w:r>
-            <w:r>
-              <w:rPr>
-                <w:noProof/>
-                <w:webHidden/>
-              </w:rPr>
-              <w:tab/>
-            </w:r>
-            <w:r>
-              <w:rPr>
-                <w:noProof/>
-                <w:webHidden/>
-              </w:rPr>
-              <w:fldChar w:fldCharType="begin"/>
-            </w:r>
-            <w:r>
-              <w:rPr>
-                <w:noProof/>
-                <w:webHidden/>
-              </w:rPr>
-              <w:instrText xml:space="preserve"> PAGEREF _Toc450038233 \h </w:instrText>
-            </w:r>
-            <w:r>
-              <w:rPr>
-                <w:noProof/>
-                <w:webHidden/>
-              </w:rPr>
-            </w:r>
-            <w:r>
-              <w:rPr>
-                <w:noProof/>
-                <w:webHidden/>
-              </w:rPr>
-              <w:fldChar w:fldCharType="separate"/>
-            </w:r>
-            <w:r>
-              <w:rPr>
-                <w:noProof/>
-                <w:webHidden/>
-              </w:rPr>
-              <w:t>15</w:t>
-            </w:r>
-            <w:r>
-              <w:rPr>
-                <w:noProof/>
-                <w:webHidden/>
-              </w:rPr>
-              <w:fldChar w:fldCharType="end"/>
-            </w:r>
-          </w:hyperlink>
-        </w:p>
-        <w:p>
-          <w:pPr>
-            <w:pStyle w:val="TM3"/>
-            <w:tabs>
-              <w:tab w:val="left" w:pos="1320"/>
-              <w:tab w:val="right" w:leader="dot" w:pos="9628"/>
-            </w:tabs>
-            <w:rPr>
-              <w:noProof/>
-            </w:rPr>
-          </w:pPr>
-          <w:hyperlink w:anchor="_Toc450038234" w:history="1">
-            <w:r>
-              <w:rPr>
-                <w:rStyle w:val="Lienhypertexte"/>
-                <w:noProof/>
-                <w:lang w:val="fr-FR"/>
-              </w:rPr>
-              <w:t>4.6.4</w:t>
-            </w:r>
-            <w:r>
-              <w:rPr>
-                <w:noProof/>
-              </w:rPr>
-              <w:tab/>
-            </w:r>
-            <w:r>
-              <w:rPr>
-                <w:rStyle w:val="Lienhypertexte"/>
-                <w:noProof/>
-                <w:lang w:val="fr-FR"/>
-              </w:rPr>
-              <w:t>Changement valeurs possible</w:t>
-            </w:r>
-            <w:r>
-              <w:rPr>
-                <w:noProof/>
-                <w:webHidden/>
-              </w:rPr>
-              <w:tab/>
-            </w:r>
-            <w:r>
-              <w:rPr>
-                <w:noProof/>
-                <w:webHidden/>
-              </w:rPr>
-              <w:fldChar w:fldCharType="begin"/>
-            </w:r>
-            <w:r>
-              <w:rPr>
-                <w:noProof/>
-                <w:webHidden/>
-              </w:rPr>
-              <w:instrText xml:space="preserve"> PAGEREF _Toc450038234 \h </w:instrText>
-            </w:r>
-            <w:r>
-              <w:rPr>
-                <w:noProof/>
-                <w:webHidden/>
-              </w:rPr>
-            </w:r>
-            <w:r>
-              <w:rPr>
-                <w:noProof/>
-                <w:webHidden/>
-              </w:rPr>
-              <w:fldChar w:fldCharType="separate"/>
-            </w:r>
-            <w:r>
-              <w:rPr>
-                <w:noProof/>
-                <w:webHidden/>
-              </w:rPr>
-              <w:t>15</w:t>
+              <w:t>18</w:t>
             </w:r>
             <w:r>
               <w:rPr>
@@ -1892,14 +2312,14 @@
               <w:noProof/>
             </w:rPr>
           </w:pPr>
-          <w:hyperlink w:anchor="_Toc450038235" w:history="1">
+          <w:hyperlink w:anchor="_Toc461524778" w:history="1">
             <w:r>
               <w:rPr>
                 <w:rStyle w:val="Lienhypertexte"/>
                 <w:noProof/>
                 <w:lang w:val="fr-FR"/>
               </w:rPr>
-              <w:t>4.7</w:t>
+              <w:t>4.9</w:t>
             </w:r>
             <w:r>
               <w:rPr>
@@ -1913,7 +2333,7 @@
                 <w:noProof/>
                 <w:lang w:val="fr-FR"/>
               </w:rPr>
-              <w:t>Programme/Réalisations</w:t>
+              <w:t>Flux Financières -&gt; Batch, filtre sur Département</w:t>
             </w:r>
             <w:r>
               <w:rPr>
@@ -1934,7 +2354,7 @@
                 <w:noProof/>
                 <w:webHidden/>
               </w:rPr>
-              <w:instrText xml:space="preserve"> PAGEREF _Toc450038235 \h </w:instrText>
+              <w:instrText xml:space="preserve"> PAGEREF _Toc461524778 \h </w:instrText>
             </w:r>
             <w:r>
               <w:rPr>
@@ -1954,511 +2374,7 @@
                 <w:noProof/>
                 <w:webHidden/>
               </w:rPr>
-              <w:t>16</w:t>
-            </w:r>
-            <w:r>
-              <w:rPr>
-                <w:noProof/>
-                <w:webHidden/>
-              </w:rPr>
-              <w:fldChar w:fldCharType="end"/>
-            </w:r>
-          </w:hyperlink>
-        </w:p>
-        <w:p>
-          <w:pPr>
-            <w:pStyle w:val="TM3"/>
-            <w:tabs>
-              <w:tab w:val="left" w:pos="1320"/>
-              <w:tab w:val="right" w:leader="dot" w:pos="9628"/>
-            </w:tabs>
-            <w:rPr>
-              <w:noProof/>
-            </w:rPr>
-          </w:pPr>
-          <w:hyperlink w:anchor="_Toc450038236" w:history="1">
-            <w:r>
-              <w:rPr>
-                <w:rStyle w:val="Lienhypertexte"/>
-                <w:noProof/>
-                <w:lang w:val="fr-FR"/>
-              </w:rPr>
-              <w:t>4.7.1</w:t>
-            </w:r>
-            <w:r>
-              <w:rPr>
-                <w:noProof/>
-              </w:rPr>
-              <w:tab/>
-            </w:r>
-            <w:r>
-              <w:rPr>
-                <w:rStyle w:val="Lienhypertexte"/>
-                <w:noProof/>
-                <w:lang w:val="fr-FR"/>
-              </w:rPr>
-              <w:t>Rechercher</w:t>
-            </w:r>
-            <w:r>
-              <w:rPr>
-                <w:noProof/>
-                <w:webHidden/>
-              </w:rPr>
-              <w:tab/>
-            </w:r>
-            <w:r>
-              <w:rPr>
-                <w:noProof/>
-                <w:webHidden/>
-              </w:rPr>
-              <w:fldChar w:fldCharType="begin"/>
-            </w:r>
-            <w:r>
-              <w:rPr>
-                <w:noProof/>
-                <w:webHidden/>
-              </w:rPr>
-              <w:instrText xml:space="preserve"> PAGEREF _Toc450038236 \h </w:instrText>
-            </w:r>
-            <w:r>
-              <w:rPr>
-                <w:noProof/>
-                <w:webHidden/>
-              </w:rPr>
-            </w:r>
-            <w:r>
-              <w:rPr>
-                <w:noProof/>
-                <w:webHidden/>
-              </w:rPr>
-              <w:fldChar w:fldCharType="separate"/>
-            </w:r>
-            <w:r>
-              <w:rPr>
-                <w:noProof/>
-                <w:webHidden/>
-              </w:rPr>
-              <w:t>16</w:t>
-            </w:r>
-            <w:r>
-              <w:rPr>
-                <w:noProof/>
-                <w:webHidden/>
-              </w:rPr>
-              <w:fldChar w:fldCharType="end"/>
-            </w:r>
-          </w:hyperlink>
-        </w:p>
-        <w:p>
-          <w:pPr>
-            <w:pStyle w:val="TM3"/>
-            <w:tabs>
-              <w:tab w:val="left" w:pos="1320"/>
-              <w:tab w:val="right" w:leader="dot" w:pos="9628"/>
-            </w:tabs>
-            <w:rPr>
-              <w:noProof/>
-            </w:rPr>
-          </w:pPr>
-          <w:hyperlink w:anchor="_Toc450038237" w:history="1">
-            <w:r>
-              <w:rPr>
-                <w:rStyle w:val="Lienhypertexte"/>
-                <w:noProof/>
-                <w:lang w:val="fr-FR"/>
-              </w:rPr>
-              <w:t>4.7.2</w:t>
-            </w:r>
-            <w:r>
-              <w:rPr>
-                <w:noProof/>
-              </w:rPr>
-              <w:tab/>
-            </w:r>
-            <w:r>
-              <w:rPr>
-                <w:rStyle w:val="Lienhypertexte"/>
-                <w:noProof/>
-                <w:lang w:val="fr-FR"/>
-              </w:rPr>
-              <w:t>Filtrage sur le nom de l’agriculteur</w:t>
-            </w:r>
-            <w:r>
-              <w:rPr>
-                <w:noProof/>
-                <w:webHidden/>
-              </w:rPr>
-              <w:tab/>
-            </w:r>
-            <w:r>
-              <w:rPr>
-                <w:noProof/>
-                <w:webHidden/>
-              </w:rPr>
-              <w:fldChar w:fldCharType="begin"/>
-            </w:r>
-            <w:r>
-              <w:rPr>
-                <w:noProof/>
-                <w:webHidden/>
-              </w:rPr>
-              <w:instrText xml:space="preserve"> PAGEREF _Toc450038237 \h </w:instrText>
-            </w:r>
-            <w:r>
-              <w:rPr>
-                <w:noProof/>
-                <w:webHidden/>
-              </w:rPr>
-            </w:r>
-            <w:r>
-              <w:rPr>
-                <w:noProof/>
-                <w:webHidden/>
-              </w:rPr>
-              <w:fldChar w:fldCharType="separate"/>
-            </w:r>
-            <w:r>
-              <w:rPr>
-                <w:noProof/>
-                <w:webHidden/>
-              </w:rPr>
-              <w:t>17</w:t>
-            </w:r>
-            <w:r>
-              <w:rPr>
-                <w:noProof/>
-                <w:webHidden/>
-              </w:rPr>
-              <w:fldChar w:fldCharType="end"/>
-            </w:r>
-          </w:hyperlink>
-        </w:p>
-        <w:p>
-          <w:pPr>
-            <w:pStyle w:val="TM3"/>
-            <w:tabs>
-              <w:tab w:val="left" w:pos="1320"/>
-              <w:tab w:val="right" w:leader="dot" w:pos="9628"/>
-            </w:tabs>
-            <w:rPr>
-              <w:noProof/>
-            </w:rPr>
-          </w:pPr>
-          <w:hyperlink w:anchor="_Toc450038238" w:history="1">
-            <w:r>
-              <w:rPr>
-                <w:rStyle w:val="Lienhypertexte"/>
-                <w:noProof/>
-                <w:lang w:val="fr-FR"/>
-              </w:rPr>
-              <w:t>4.7.3</w:t>
-            </w:r>
-            <w:r>
-              <w:rPr>
-                <w:noProof/>
-              </w:rPr>
-              <w:tab/>
-            </w:r>
-            <w:r>
-              <w:rPr>
-                <w:rStyle w:val="Lienhypertexte"/>
-                <w:noProof/>
-                <w:lang w:val="fr-FR"/>
-              </w:rPr>
-              <w:t>Gestion des résultats</w:t>
-            </w:r>
-            <w:r>
-              <w:rPr>
-                <w:noProof/>
-                <w:webHidden/>
-              </w:rPr>
-              <w:tab/>
-            </w:r>
-            <w:r>
-              <w:rPr>
-                <w:noProof/>
-                <w:webHidden/>
-              </w:rPr>
-              <w:fldChar w:fldCharType="begin"/>
-            </w:r>
-            <w:r>
-              <w:rPr>
-                <w:noProof/>
-                <w:webHidden/>
-              </w:rPr>
-              <w:instrText xml:space="preserve"> PAGEREF _Toc450038238 \h </w:instrText>
-            </w:r>
-            <w:r>
-              <w:rPr>
-                <w:noProof/>
-                <w:webHidden/>
-              </w:rPr>
-            </w:r>
-            <w:r>
-              <w:rPr>
-                <w:noProof/>
-                <w:webHidden/>
-              </w:rPr>
-              <w:fldChar w:fldCharType="separate"/>
-            </w:r>
-            <w:r>
-              <w:rPr>
-                <w:noProof/>
-                <w:webHidden/>
-              </w:rPr>
-              <w:t>18</w:t>
-            </w:r>
-            <w:r>
-              <w:rPr>
-                <w:noProof/>
-                <w:webHidden/>
-              </w:rPr>
-              <w:fldChar w:fldCharType="end"/>
-            </w:r>
-          </w:hyperlink>
-        </w:p>
-        <w:p>
-          <w:pPr>
-            <w:pStyle w:val="TM3"/>
-            <w:tabs>
-              <w:tab w:val="left" w:pos="1320"/>
-              <w:tab w:val="right" w:leader="dot" w:pos="9628"/>
-            </w:tabs>
-            <w:rPr>
-              <w:noProof/>
-            </w:rPr>
-          </w:pPr>
-          <w:hyperlink w:anchor="_Toc450038239" w:history="1">
-            <w:r>
-              <w:rPr>
-                <w:rStyle w:val="Lienhypertexte"/>
-                <w:noProof/>
-                <w:lang w:val="fr-FR"/>
-              </w:rPr>
-              <w:t>4.7.4</w:t>
-            </w:r>
-            <w:r>
-              <w:rPr>
-                <w:noProof/>
-              </w:rPr>
-              <w:tab/>
-            </w:r>
-            <w:r>
-              <w:rPr>
-                <w:rStyle w:val="Lienhypertexte"/>
-                <w:noProof/>
-                <w:lang w:val="fr-FR"/>
-              </w:rPr>
-              <w:t>Validation Multiple</w:t>
-            </w:r>
-            <w:r>
-              <w:rPr>
-                <w:noProof/>
-                <w:webHidden/>
-              </w:rPr>
-              <w:tab/>
-            </w:r>
-            <w:r>
-              <w:rPr>
-                <w:noProof/>
-                <w:webHidden/>
-              </w:rPr>
-              <w:fldChar w:fldCharType="begin"/>
-            </w:r>
-            <w:r>
-              <w:rPr>
-                <w:noProof/>
-                <w:webHidden/>
-              </w:rPr>
-              <w:instrText xml:space="preserve"> PAGEREF _Toc450038239 \h </w:instrText>
-            </w:r>
-            <w:r>
-              <w:rPr>
-                <w:noProof/>
-                <w:webHidden/>
-              </w:rPr>
-            </w:r>
-            <w:r>
-              <w:rPr>
-                <w:noProof/>
-                <w:webHidden/>
-              </w:rPr>
-              <w:fldChar w:fldCharType="separate"/>
-            </w:r>
-            <w:r>
-              <w:rPr>
-                <w:noProof/>
-                <w:webHidden/>
-              </w:rPr>
-              <w:t>18</w:t>
-            </w:r>
-            <w:r>
-              <w:rPr>
-                <w:noProof/>
-                <w:webHidden/>
-              </w:rPr>
-              <w:fldChar w:fldCharType="end"/>
-            </w:r>
-          </w:hyperlink>
-        </w:p>
-        <w:p>
-          <w:pPr>
-            <w:pStyle w:val="TM2"/>
-            <w:tabs>
-              <w:tab w:val="left" w:pos="880"/>
-              <w:tab w:val="right" w:leader="dot" w:pos="9628"/>
-            </w:tabs>
-            <w:rPr>
-              <w:noProof/>
-            </w:rPr>
-          </w:pPr>
-          <w:hyperlink w:anchor="_Toc450038240" w:history="1">
-            <w:r>
-              <w:rPr>
-                <w:rStyle w:val="Lienhypertexte"/>
-                <w:noProof/>
-                <w:lang w:val="fr-FR"/>
-              </w:rPr>
-              <w:t>4.8</w:t>
-            </w:r>
-            <w:r>
-              <w:rPr>
-                <w:noProof/>
-              </w:rPr>
-              <w:tab/>
-            </w:r>
-            <w:r>
-              <w:rPr>
-                <w:rStyle w:val="Lienhypertexte"/>
-                <w:noProof/>
-                <w:lang w:val="fr-FR"/>
-              </w:rPr>
-              <w:t>Rapports</w:t>
-            </w:r>
-            <w:r>
-              <w:rPr>
-                <w:noProof/>
-                <w:webHidden/>
-              </w:rPr>
-              <w:tab/>
-            </w:r>
-            <w:r>
-              <w:rPr>
-                <w:noProof/>
-                <w:webHidden/>
-              </w:rPr>
-              <w:fldChar w:fldCharType="begin"/>
-            </w:r>
-            <w:r>
-              <w:rPr>
-                <w:noProof/>
-                <w:webHidden/>
-              </w:rPr>
-              <w:instrText xml:space="preserve"> PAGEREF _Toc450038240 \h </w:instrText>
-            </w:r>
-            <w:r>
-              <w:rPr>
-                <w:noProof/>
-                <w:webHidden/>
-              </w:rPr>
-            </w:r>
-            <w:r>
-              <w:rPr>
-                <w:noProof/>
-                <w:webHidden/>
-              </w:rPr>
-              <w:fldChar w:fldCharType="separate"/>
-            </w:r>
-            <w:r>
-              <w:rPr>
-                <w:noProof/>
-                <w:webHidden/>
-              </w:rPr>
               <w:t>19</w:t>
-            </w:r>
-            <w:r>
-              <w:rPr>
-                <w:noProof/>
-                <w:webHidden/>
-              </w:rPr>
-              <w:fldChar w:fldCharType="end"/>
-            </w:r>
-          </w:hyperlink>
-        </w:p>
-        <w:p>
-          <w:pPr>
-            <w:pStyle w:val="TM2"/>
-            <w:tabs>
-              <w:tab w:val="left" w:pos="880"/>
-              <w:tab w:val="right" w:leader="dot" w:pos="9628"/>
-            </w:tabs>
-            <w:rPr>
-              <w:noProof/>
-            </w:rPr>
-          </w:pPr>
-          <w:hyperlink w:anchor="_Toc450038241" w:history="1">
-            <w:r>
-              <w:rPr>
-                <w:rStyle w:val="Lienhypertexte"/>
-                <w:noProof/>
-                <w:lang w:val="fr-FR"/>
-              </w:rPr>
-              <w:t>4.9</w:t>
-            </w:r>
-            <w:r>
-              <w:rPr>
-                <w:noProof/>
-              </w:rPr>
-              <w:tab/>
-            </w:r>
-            <w:r>
-              <w:rPr>
-                <w:rStyle w:val="Lienhypertexte"/>
-                <w:noProof/>
-                <w:lang w:val="fr-FR"/>
-              </w:rPr>
-              <w:t>Flux Financières -&gt; Batch, filtre sur Département</w:t>
-            </w:r>
-            <w:r>
-              <w:rPr>
-                <w:noProof/>
-                <w:webHidden/>
-              </w:rPr>
-              <w:tab/>
-            </w:r>
-            <w:r>
-              <w:rPr>
-                <w:noProof/>
-                <w:webHidden/>
-              </w:rPr>
-              <w:fldChar w:fldCharType="begin"/>
-            </w:r>
-            <w:r>
-              <w:rPr>
-                <w:noProof/>
-                <w:webHidden/>
-              </w:rPr>
-              <w:instrText xml:space="preserve"> PAGEREF _Toc450038241 \h </w:instrText>
-            </w:r>
-            <w:r>
-              <w:rPr>
-                <w:noProof/>
-                <w:webHidden/>
-              </w:rPr>
-            </w:r>
-            <w:r>
-              <w:rPr>
-                <w:noProof/>
-                <w:webHidden/>
-              </w:rPr>
-              <w:fldChar w:fldCharType="separate"/>
-            </w:r>
-            <w:r>
-              <w:rPr>
-                <w:noProof/>
-                <w:webHidden/>
-              </w:rPr>
-              <w:t>20</w:t>
             </w:r>
             <w:r>
               <w:rPr>
@@ -2517,7 +2433,6 @@
         <w:rPr>
           <w:lang w:val="fr-FR"/>
         </w:rPr>
-        <w:lastRenderedPageBreak/>
         <w:br w:type="page"/>
       </w:r>
     </w:p>
@@ -2528,7 +2443,7 @@
           <w:lang w:val="fr-FR"/>
         </w:rPr>
       </w:pPr>
-      <w:bookmarkStart w:id="0" w:name="_Toc450038214"/>
+      <w:bookmarkStart w:id="0" w:name="_Toc461524752"/>
       <w:r>
         <w:rPr>
           <w:lang w:val="fr-FR"/>
@@ -2595,21 +2510,7 @@
         <w:rPr>
           <w:lang w:val="fr-FR"/>
         </w:rPr>
-        <w:t xml:space="preserve">Le programme comporte trois composantes dont une composante d’ « appuis directs à la promotion d’une agriculture durable dans les bassins versants » qui inclut de l’assistance financière non remboursable comme mesures incitatives à des groupes de producteurs ou </w:t>
-      </w:r>
-      <w:proofErr w:type="spellStart"/>
-      <w:r>
-        <w:rPr>
-          <w:lang w:val="fr-FR"/>
-        </w:rPr>
-        <w:t>a</w:t>
-      </w:r>
-      <w:proofErr w:type="spellEnd"/>
-      <w:r>
-        <w:rPr>
-          <w:lang w:val="fr-FR"/>
-        </w:rPr>
-        <w:t xml:space="preserve"> des producteurs individuels du secteur de l’agriculture et de l’élevage dans le double l’objectif d’améliorer les revenus des agriculteurs et de contribuer à une augmentation de la couverture végétale. </w:t>
+        <w:t xml:space="preserve">Le programme comporte trois composantes dont une composante d’ « appuis directs à la promotion d’une agriculture durable dans les bassins versants » qui inclut de l’assistance financière non remboursable comme mesures incitatives à des groupes de producteurs ou a des producteurs individuels du secteur de l’agriculture et de l’élevage dans le double l’objectif d’améliorer les revenus des agriculteurs et de contribuer à une augmentation de la couverture végétale. </w:t>
       </w:r>
     </w:p>
     <w:p>
@@ -2639,7 +2540,7 @@
           <w:lang w:val="fr-FR"/>
         </w:rPr>
       </w:pPr>
-      <w:bookmarkStart w:id="1" w:name="_Toc450038215"/>
+      <w:bookmarkStart w:id="1" w:name="_Toc461524753"/>
       <w:r>
         <w:rPr>
           <w:lang w:val="fr-FR"/>
@@ -2832,7 +2733,7 @@
           <w:lang w:val="fr-FR"/>
         </w:rPr>
       </w:pPr>
-      <w:bookmarkStart w:id="2" w:name="_Toc450038216"/>
+      <w:bookmarkStart w:id="2" w:name="_Toc461524754"/>
       <w:r>
         <w:rPr>
           <w:lang w:val="fr-FR"/>
@@ -2915,7 +2816,7 @@
           <w:lang w:val="fr-FR"/>
         </w:rPr>
       </w:pPr>
-      <w:bookmarkStart w:id="3" w:name="_Toc450038217"/>
+      <w:bookmarkStart w:id="3" w:name="_Toc461524755"/>
       <w:r>
         <w:rPr>
           <w:lang w:val="fr-FR"/>
@@ -2932,7 +2833,7 @@
           <w:lang w:val="fr-FR"/>
         </w:rPr>
       </w:pPr>
-      <w:bookmarkStart w:id="4" w:name="_Toc450038218"/>
+      <w:bookmarkStart w:id="4" w:name="_Toc461524756"/>
       <w:r>
         <w:rPr>
           <w:lang w:val="fr-FR"/>
@@ -3286,7 +3187,7 @@
           <w:lang w:val="fr-FR"/>
         </w:rPr>
       </w:pPr>
-      <w:bookmarkStart w:id="5" w:name="_Toc450038219"/>
+      <w:bookmarkStart w:id="5" w:name="_Toc461524757"/>
       <w:r>
         <w:rPr>
           <w:lang w:val="fr-FR"/>
@@ -3400,14 +3301,28 @@
           <w:lang w:val="fr-FR"/>
         </w:rPr>
       </w:pPr>
-      <w:bookmarkStart w:id="6" w:name="_Toc450038220"/>
-      <w:r>
-        <w:rPr>
-          <w:lang w:val="fr-FR"/>
-        </w:rPr>
-        <w:t>Utilisateur</w:t>
+      <w:bookmarkStart w:id="6" w:name="_Ref461524659"/>
+      <w:bookmarkStart w:id="7" w:name="_Toc461524758"/>
+      <w:r>
+        <w:rPr>
+          <w:lang w:val="fr-FR"/>
+        </w:rPr>
+        <w:t>Configuration des u</w:t>
+      </w:r>
+      <w:r>
+        <w:rPr>
+          <w:lang w:val="fr-FR"/>
+        </w:rPr>
+        <w:t>tilisateur</w:t>
+      </w:r>
+      <w:r>
+        <w:rPr>
+          <w:lang w:val="fr-FR"/>
+        </w:rPr>
+        <w:t>s</w:t>
       </w:r>
       <w:bookmarkEnd w:id="6"/>
+      <w:bookmarkEnd w:id="7"/>
     </w:p>
     <w:p>
       <w:pPr>
@@ -3491,7 +3406,19 @@
         <w:rPr>
           <w:lang w:val="fr-FR"/>
         </w:rPr>
-        <w:t xml:space="preserve"> le « Chef d’antenne » et le « Animateur » , mais vu qui le système permets de créer un nombre </w:t>
+        <w:t xml:space="preserve"> le « Chef </w:t>
+      </w:r>
+      <w:r>
+        <w:rPr>
+          <w:lang w:val="fr-FR"/>
+        </w:rPr>
+        <w:t>d’antenne » et le « Animateur »)</w:t>
+      </w:r>
+      <w:r>
+        <w:rPr>
+          <w:lang w:val="fr-FR"/>
+        </w:rPr>
+        <w:t xml:space="preserve">, mais vu qui le système permets de créer un nombre </w:t>
       </w:r>
       <w:r>
         <w:rPr>
@@ -3515,7 +3442,13 @@
         <w:rPr>
           <w:lang w:val="fr-FR"/>
         </w:rPr>
-        <w:t xml:space="preserve"> qui autres utilisateur pourront </w:t>
+        <w:t xml:space="preserve"> qu’</w:t>
+      </w:r>
+      <w:r>
+        <w:rPr>
+          <w:lang w:val="fr-FR"/>
+        </w:rPr>
+        <w:t xml:space="preserve">autres utilisateur pourront </w:t>
       </w:r>
       <w:r>
         <w:rPr>
@@ -3680,7 +3613,20 @@
         <w:rPr>
           <w:lang w:val="fr-FR"/>
         </w:rPr>
-        <w:t>. Pour faciliter la lecture de ce document nous allons</w:t>
+        <w:t xml:space="preserve">. </w:t>
+      </w:r>
+    </w:p>
+    <w:p>
+      <w:pPr>
+        <w:rPr>
+          <w:lang w:val="fr-FR"/>
+        </w:rPr>
+      </w:pPr>
+      <w:r>
+        <w:rPr>
+          <w:lang w:val="fr-FR"/>
+        </w:rPr>
+        <w:t>Pour faciliter la lecture de ce document nous allons</w:t>
       </w:r>
       <w:r>
         <w:rPr>
@@ -3725,14 +3671,12 @@
         </w:rPr>
         <w:t xml:space="preserve">un projet et </w:t>
       </w:r>
-      <w:proofErr w:type="gramStart"/>
-      <w:r>
-        <w:rPr>
-          <w:lang w:val="fr-FR"/>
-        </w:rPr>
-        <w:t>un</w:t>
-      </w:r>
-      <w:proofErr w:type="gramEnd"/>
+      <w:r>
+        <w:rPr>
+          <w:lang w:val="fr-FR"/>
+        </w:rPr>
+        <w:t>une</w:t>
+      </w:r>
       <w:r>
         <w:rPr>
           <w:lang w:val="fr-FR"/>
@@ -3744,6 +3688,12 @@
           <w:lang w:val="fr-FR"/>
         </w:rPr>
         <w:t xml:space="preserve"> un groupe d’utilisateur est la suivante</w:t>
+      </w:r>
+      <w:r>
+        <w:rPr>
+          <w:lang w:val="fr-FR"/>
+        </w:rPr>
+        <w:t> :</w:t>
       </w:r>
     </w:p>
     <w:p>
@@ -3760,7 +3710,7 @@
         </w:rPr>
         <w:lastRenderedPageBreak/>
         <w:drawing>
-          <wp:inline distT="0" distB="0" distL="0" distR="0">
+          <wp:inline distT="0" distB="0" distL="0" distR="0" wp14:anchorId="367CAC4A" wp14:editId="67EA51BF">
             <wp:extent cx="2743583" cy="5544324"/>
             <wp:effectExtent l="0" t="0" r="0" b="0"/>
             <wp:docPr id="3" name="Image 3"/>
@@ -3884,7 +3834,7 @@
         </w:rPr>
         <w:lastRenderedPageBreak/>
         <w:drawing>
-          <wp:inline distT="0" distB="0" distL="0" distR="0" wp14:anchorId="18EBE038" wp14:editId="2C058F0C">
+          <wp:inline distT="0" distB="0" distL="0" distR="0" wp14:anchorId="234EF570" wp14:editId="272A967E">
             <wp:extent cx="3147060" cy="2402840"/>
             <wp:effectExtent l="0" t="0" r="0" b="0"/>
             <wp:docPr id="15" name="Image 15" descr="https://s-media-cache-ak0.pinimg.com/736x/d9/28/c9/d928c93abf5e9490e7acb1b5b12c92ca.jpg"/>
@@ -3970,7 +3920,7 @@
           <w:lang w:eastAsia="en-GB"/>
         </w:rPr>
         <w:drawing>
-          <wp:inline distT="0" distB="0" distL="0" distR="0">
+          <wp:inline distT="0" distB="0" distL="0" distR="0" wp14:anchorId="27DC1A38" wp14:editId="41E6A3E5">
             <wp:extent cx="6120130" cy="2101215"/>
             <wp:effectExtent l="0" t="0" r="0" b="0"/>
             <wp:docPr id="2" name="Image 2"/>
@@ -4021,12 +3971,11 @@
     </w:p>
     <w:p>
       <w:pPr>
-        <w:pStyle w:val="Titre3"/>
-        <w:rPr>
-          <w:lang w:val="fr-FR"/>
-        </w:rPr>
-      </w:pPr>
-      <w:bookmarkStart w:id="7" w:name="_Toc450038221"/>
+        <w:pStyle w:val="Titre4"/>
+        <w:rPr>
+          <w:lang w:val="fr-FR"/>
+        </w:rPr>
+      </w:pPr>
       <w:r>
         <w:rPr>
           <w:lang w:val="fr-FR"/>
@@ -4045,7 +3994,6 @@
         </w:rPr>
         <w:t>utilisateurs</w:t>
       </w:r>
-      <w:bookmarkEnd w:id="7"/>
     </w:p>
     <w:p>
       <w:pPr>
@@ -4076,7 +4024,7 @@
         <mc:AlternateContent>
           <mc:Choice Requires="wps">
             <w:drawing>
-              <wp:anchor distT="0" distB="0" distL="114300" distR="114300" simplePos="0" relativeHeight="251675648" behindDoc="0" locked="0" layoutInCell="1" allowOverlap="1" wp14:editId="36B11C9B">
+              <wp:anchor distT="0" distB="0" distL="114300" distR="114300" simplePos="0" relativeHeight="251675648" behindDoc="0" locked="0" layoutInCell="1" allowOverlap="1" wp14:anchorId="482A61F5" wp14:editId="1CFCBEB6">
                 <wp:simplePos x="0" y="0"/>
                 <wp:positionH relativeFrom="column">
                   <wp:posOffset>4471035</wp:posOffset>
@@ -4222,7 +4170,7 @@
         <mc:AlternateContent>
           <mc:Choice Requires="wps">
             <w:drawing>
-              <wp:anchor distT="0" distB="0" distL="114300" distR="114300" simplePos="0" relativeHeight="251673600" behindDoc="0" locked="0" layoutInCell="1" allowOverlap="1">
+              <wp:anchor distT="0" distB="0" distL="114300" distR="114300" simplePos="0" relativeHeight="251673600" behindDoc="0" locked="0" layoutInCell="1" allowOverlap="1" wp14:anchorId="272D0344" wp14:editId="04E3158F">
                 <wp:simplePos x="0" y="0"/>
                 <wp:positionH relativeFrom="column">
                   <wp:posOffset>1604010</wp:posOffset>
@@ -4288,7 +4236,7 @@
           <w:lang w:eastAsia="en-GB"/>
         </w:rPr>
         <w:drawing>
-          <wp:inline distT="0" distB="0" distL="0" distR="0" wp14:anchorId="62B6BD24" wp14:editId="1782EE70">
+          <wp:inline distT="0" distB="0" distL="0" distR="0" wp14:anchorId="16BEB7DD" wp14:editId="2DA05382">
             <wp:extent cx="2638793" cy="4677428"/>
             <wp:effectExtent l="0" t="0" r="9525" b="8890"/>
             <wp:docPr id="16" name="Image 16"/>
@@ -4431,7 +4379,7 @@
           <w:lang w:eastAsia="en-GB"/>
         </w:rPr>
         <w:drawing>
-          <wp:inline distT="0" distB="0" distL="0" distR="0">
+          <wp:inline distT="0" distB="0" distL="0" distR="0" wp14:anchorId="7AB05ADE" wp14:editId="5A9B0323">
             <wp:extent cx="6115685" cy="2529205"/>
             <wp:effectExtent l="0" t="0" r="0" b="4445"/>
             <wp:docPr id="4" name="Image 4"/>
@@ -4502,9 +4450,9 @@
         </w:rPr>
       </w:pPr>
       <w:bookmarkStart w:id="8" w:name="_Ref442287027"/>
-      <w:bookmarkStart w:id="9" w:name="_Toc450038222"/>
-      <w:bookmarkStart w:id="10" w:name="_Ref442355167"/>
-      <w:bookmarkStart w:id="11" w:name="_Ref442355175"/>
+      <w:bookmarkStart w:id="9" w:name="_Ref442355167"/>
+      <w:bookmarkStart w:id="10" w:name="_Ref442355175"/>
+      <w:bookmarkStart w:id="11" w:name="_Toc461524759"/>
       <w:r>
         <w:rPr>
           <w:lang w:val="fr-FR"/>
@@ -4518,28 +4466,27 @@
         <w:t>rence</w:t>
       </w:r>
       <w:bookmarkEnd w:id="8"/>
+      <w:bookmarkEnd w:id="11"/>
+      <w:r>
+        <w:rPr>
+          <w:lang w:val="fr-FR"/>
+        </w:rPr>
+        <w:t xml:space="preserve"> </w:t>
+      </w:r>
       <w:bookmarkEnd w:id="9"/>
-      <w:r>
-        <w:rPr>
-          <w:lang w:val="fr-FR"/>
-        </w:rPr>
-        <w:t xml:space="preserve"> </w:t>
-      </w:r>
       <w:bookmarkEnd w:id="10"/>
-      <w:bookmarkEnd w:id="11"/>
-    </w:p>
-    <w:p>
-      <w:pPr>
-        <w:rPr>
-          <w:lang w:val="fr-FR"/>
-        </w:rPr>
-      </w:pPr>
-      <w:r>
-        <w:rPr>
-          <w:highlight w:val="red"/>
-          <w:lang w:val="fr-FR"/>
-        </w:rPr>
-        <w:t>… description référence…</w:t>
+    </w:p>
+    <w:p>
+      <w:pPr>
+        <w:rPr>
+          <w:lang w:val="fr-FR"/>
+        </w:rPr>
+      </w:pPr>
+      <w:r>
+        <w:rPr>
+          <w:lang w:val="fr-FR"/>
+        </w:rPr>
+        <w:t>Dans les chapitres suivants ils ont affiché les fonctionnalités concernant la section « Référence » du système SIGI</w:t>
       </w:r>
     </w:p>
     <w:p>
@@ -4647,7 +4594,7 @@
           <w:lang w:eastAsia="en-GB"/>
         </w:rPr>
         <w:drawing>
-          <wp:inline distT="0" distB="0" distL="0" distR="0" wp14:anchorId="51608A69" wp14:editId="7FAAB56F">
+          <wp:inline distT="0" distB="0" distL="0" distR="0" wp14:anchorId="07D445BD" wp14:editId="758405F9">
             <wp:extent cx="6120130" cy="2399030"/>
             <wp:effectExtent l="0" t="0" r="0" b="1270"/>
             <wp:docPr id="19" name="Image 19"/>
@@ -4746,7 +4693,7 @@
         </w:rPr>
         <w:lastRenderedPageBreak/>
         <w:drawing>
-          <wp:inline distT="0" distB="0" distL="0" distR="0" wp14:anchorId="52FF549D" wp14:editId="285DFD74">
+          <wp:inline distT="0" distB="0" distL="0" distR="0" wp14:anchorId="64E62900" wp14:editId="6CBFD577">
             <wp:extent cx="5725324" cy="4067743"/>
             <wp:effectExtent l="0" t="0" r="8890" b="9525"/>
             <wp:docPr id="8" name="Image 8"/>
@@ -5134,7 +5081,19 @@
         <w:rPr>
           <w:lang w:val="fr-FR"/>
         </w:rPr>
-        <w:t xml:space="preserve"> la possibilité à l’administrateur de créer des utilisateur qui ont des restrictions </w:t>
+        <w:t xml:space="preserve"> la possibilité à l’administrateur de créer des </w:t>
+      </w:r>
+      <w:r>
+        <w:rPr>
+          <w:lang w:val="fr-FR"/>
+        </w:rPr>
+        <w:t>utilisateurs</w:t>
+      </w:r>
+      <w:r>
+        <w:rPr>
+          <w:lang w:val="fr-FR"/>
+        </w:rPr>
+        <w:t xml:space="preserve"> qui ont des restrictions </w:t>
       </w:r>
       <w:r>
         <w:rPr>
@@ -5148,14 +5107,12 @@
         </w:rPr>
         <w:t xml:space="preserve"> sur </w:t>
       </w:r>
-      <w:proofErr w:type="gramStart"/>
-      <w:r>
-        <w:rPr>
-          <w:lang w:val="fr-FR"/>
-        </w:rPr>
-        <w:t>certains</w:t>
-      </w:r>
-      <w:proofErr w:type="gramEnd"/>
+      <w:r>
+        <w:rPr>
+          <w:lang w:val="fr-FR"/>
+        </w:rPr>
+        <w:t>certaines</w:t>
+      </w:r>
       <w:r>
         <w:rPr>
           <w:lang w:val="fr-FR"/>
@@ -5233,7 +5190,7 @@
         <w:rPr>
           <w:lang w:val="fr-FR"/>
         </w:rPr>
-        <w:t>(c’est un exemple) avec les restrictions suivantes :</w:t>
+        <w:t>avec les restrictions suivantes :</w:t>
       </w:r>
     </w:p>
     <w:p>
@@ -5515,7 +5472,7 @@
           <w:lang w:eastAsia="en-GB"/>
         </w:rPr>
         <w:drawing>
-          <wp:inline distT="0" distB="0" distL="0" distR="0" wp14:anchorId="38D10CA1" wp14:editId="46DE4CE3">
+          <wp:inline distT="0" distB="0" distL="0" distR="0" wp14:anchorId="166D28B9" wp14:editId="74C009A9">
             <wp:extent cx="6115685" cy="2576830"/>
             <wp:effectExtent l="0" t="0" r="0" b="0"/>
             <wp:docPr id="6" name="Image 6"/>
@@ -5564,13 +5521,7 @@
         </w:drawing>
       </w:r>
     </w:p>
-    <w:p>
-      <w:pPr>
-        <w:rPr>
-          <w:lang w:val="fr-FR"/>
-        </w:rPr>
-      </w:pPr>
-    </w:p>
+    <w:p/>
     <w:p>
       <w:pPr>
         <w:rPr>
@@ -5713,7 +5664,7 @@
           <w:lang w:val="fr-FR"/>
         </w:rPr>
       </w:pPr>
-      <w:bookmarkStart w:id="13" w:name="_Toc450038223"/>
+      <w:bookmarkStart w:id="13" w:name="_Toc461524760"/>
       <w:r>
         <w:rPr>
           <w:lang w:val="fr-FR"/>
@@ -5811,7 +5762,7 @@
           <w:lang w:val="fr-FR"/>
         </w:rPr>
       </w:pPr>
-      <w:bookmarkStart w:id="14" w:name="_Toc450038224"/>
+      <w:bookmarkStart w:id="14" w:name="_Toc461524761"/>
       <w:r>
         <w:rPr>
           <w:lang w:val="fr-FR"/>
@@ -5850,15 +5801,7 @@
         <w:rPr>
           <w:lang w:val="fr-FR"/>
         </w:rPr>
-        <w:t>L’inter</w:t>
-      </w:r>
-      <w:bookmarkStart w:id="15" w:name="_GoBack"/>
-      <w:bookmarkEnd w:id="15"/>
-      <w:r>
-        <w:rPr>
-          <w:lang w:val="fr-FR"/>
-        </w:rPr>
-        <w:t xml:space="preserve">face </w:t>
+        <w:t xml:space="preserve">L’interface </w:t>
       </w:r>
       <w:r>
         <w:rPr>
@@ -5891,7 +5834,7 @@
           <w:lang w:eastAsia="en-GB"/>
         </w:rPr>
         <w:drawing>
-          <wp:inline distT="0" distB="0" distL="0" distR="0" wp14:anchorId="5938767B" wp14:editId="66263A9A">
+          <wp:inline distT="0" distB="0" distL="0" distR="0" wp14:anchorId="063F8B0A" wp14:editId="4EC5AED0">
             <wp:extent cx="6120130" cy="2947035"/>
             <wp:effectExtent l="0" t="0" r="0" b="5715"/>
             <wp:docPr id="9" name="Image 9"/>
@@ -6783,17 +6726,686 @@
           <w:lang w:val="fr-FR"/>
         </w:rPr>
       </w:pPr>
-      <w:bookmarkStart w:id="16" w:name="_Toc450038225"/>
+      <w:bookmarkStart w:id="15" w:name="_Toc461524762"/>
       <w:r>
         <w:rPr>
           <w:lang w:val="fr-FR"/>
         </w:rPr>
         <w:t>Créer un Agriculteurs</w:t>
       </w:r>
+      <w:bookmarkEnd w:id="15"/>
+    </w:p>
+    <w:p>
+      <w:pPr>
+        <w:ind w:left="45"/>
+        <w:rPr>
+          <w:lang w:val="fr-FR"/>
+        </w:rPr>
+      </w:pPr>
+      <w:r>
+        <w:rPr>
+          <w:lang w:val="fr-FR"/>
+        </w:rPr>
+        <w:t xml:space="preserve">Le logiciel donne la </w:t>
+      </w:r>
+      <w:r>
+        <w:rPr>
+          <w:lang w:val="fr-FR"/>
+        </w:rPr>
+        <w:t>possibilité</w:t>
+      </w:r>
+      <w:r>
+        <w:rPr>
+          <w:lang w:val="fr-FR"/>
+        </w:rPr>
+        <w:t xml:space="preserve"> de créer (</w:t>
+      </w:r>
+      <w:r>
+        <w:rPr>
+          <w:lang w:val="fr-FR"/>
+        </w:rPr>
+        <w:t>saisir</w:t>
+      </w:r>
+      <w:r>
+        <w:rPr>
+          <w:lang w:val="fr-FR"/>
+        </w:rPr>
+        <w:t xml:space="preserve"> des </w:t>
+      </w:r>
+      <w:r>
+        <w:rPr>
+          <w:lang w:val="fr-FR"/>
+        </w:rPr>
+        <w:t>nouveaux</w:t>
+      </w:r>
+      <w:r>
+        <w:rPr>
+          <w:lang w:val="fr-FR"/>
+        </w:rPr>
+        <w:t xml:space="preserve">) </w:t>
+      </w:r>
+      <w:r>
+        <w:rPr>
+          <w:lang w:val="fr-FR"/>
+        </w:rPr>
+        <w:t>agriculteurs</w:t>
+      </w:r>
+      <w:r>
+        <w:rPr>
+          <w:lang w:val="fr-FR"/>
+        </w:rPr>
+        <w:t>.</w:t>
+      </w:r>
+    </w:p>
+    <w:p>
+      <w:pPr>
+        <w:pStyle w:val="Titre4"/>
+        <w:rPr>
+          <w:lang w:val="fr-FR"/>
+        </w:rPr>
+      </w:pPr>
+      <w:r>
+        <w:rPr>
+          <w:lang w:val="fr-FR"/>
+        </w:rPr>
+        <w:t xml:space="preserve">Contraints de </w:t>
+      </w:r>
+      <w:r>
+        <w:rPr>
+          <w:lang w:val="fr-FR"/>
+        </w:rPr>
+        <w:t>création</w:t>
+      </w:r>
+    </w:p>
+    <w:p>
+      <w:pPr>
+        <w:ind w:left="45"/>
+        <w:rPr>
+          <w:lang w:val="fr-FR"/>
+        </w:rPr>
+      </w:pPr>
+      <w:r>
+        <w:rPr>
+          <w:lang w:val="fr-FR"/>
+        </w:rPr>
+        <w:t xml:space="preserve">Chaque </w:t>
+      </w:r>
+      <w:r>
+        <w:rPr>
+          <w:lang w:val="fr-FR"/>
+        </w:rPr>
+        <w:t>agriculteur</w:t>
+      </w:r>
+      <w:r>
+        <w:rPr>
+          <w:lang w:val="fr-FR"/>
+        </w:rPr>
+        <w:t xml:space="preserve"> a un </w:t>
+      </w:r>
+      <w:r>
+        <w:rPr>
+          <w:lang w:val="fr-FR"/>
+        </w:rPr>
+        <w:t>numéro</w:t>
+      </w:r>
+      <w:r>
+        <w:rPr>
+          <w:lang w:val="fr-FR"/>
+        </w:rPr>
+        <w:t xml:space="preserve"> d’</w:t>
+      </w:r>
+      <w:r>
+        <w:rPr>
+          <w:lang w:val="fr-FR"/>
+        </w:rPr>
+        <w:t>identification</w:t>
+      </w:r>
+      <w:r>
+        <w:rPr>
+          <w:lang w:val="fr-FR"/>
+        </w:rPr>
+        <w:t xml:space="preserve"> unique. La saisie d’un nouveau agriculteur doit </w:t>
+      </w:r>
+      <w:r>
+        <w:rPr>
+          <w:lang w:val="fr-FR"/>
+        </w:rPr>
+        <w:t>être</w:t>
+      </w:r>
+      <w:r>
+        <w:rPr>
+          <w:lang w:val="fr-FR"/>
+        </w:rPr>
+        <w:t xml:space="preserve"> bloque lor</w:t>
+      </w:r>
+      <w:r>
+        <w:rPr>
+          <w:lang w:val="fr-FR"/>
+        </w:rPr>
+        <w:t>s qu</w:t>
+      </w:r>
+      <w:r>
+        <w:rPr>
+          <w:lang w:val="fr-FR"/>
+        </w:rPr>
+        <w:t xml:space="preserve">’un </w:t>
+      </w:r>
+      <w:r>
+        <w:rPr>
+          <w:lang w:val="fr-FR"/>
+        </w:rPr>
+        <w:t>numéro</w:t>
+      </w:r>
+      <w:r>
+        <w:rPr>
+          <w:lang w:val="fr-FR"/>
+        </w:rPr>
+        <w:t xml:space="preserve"> d’identification (du </w:t>
+      </w:r>
+      <w:r>
+        <w:rPr>
+          <w:lang w:val="fr-FR"/>
+        </w:rPr>
+        <w:t>même</w:t>
+      </w:r>
+      <w:r>
+        <w:rPr>
+          <w:lang w:val="fr-FR"/>
+        </w:rPr>
+        <w:t xml:space="preserve"> type d’indentification) est déjà </w:t>
+      </w:r>
+      <w:r>
+        <w:rPr>
+          <w:lang w:val="fr-FR"/>
+        </w:rPr>
+        <w:t>existant.</w:t>
+      </w:r>
+    </w:p>
+    <w:p>
+      <w:pPr>
+        <w:ind w:left="45"/>
+        <w:rPr>
+          <w:b/>
+          <w:lang w:val="fr-FR"/>
+        </w:rPr>
+      </w:pPr>
+      <w:r>
+        <w:rPr>
+          <w:b/>
+          <w:lang w:val="fr-FR"/>
+        </w:rPr>
+        <w:t>DEJA FAIT</w:t>
+      </w:r>
+    </w:p>
+    <w:p>
+      <w:pPr>
+        <w:pStyle w:val="Titre4"/>
+        <w:rPr>
+          <w:lang w:val="fr-FR"/>
+        </w:rPr>
+      </w:pPr>
+      <w:proofErr w:type="spellStart"/>
+      <w:r>
+        <w:rPr>
+          <w:lang w:val="fr-FR"/>
+        </w:rPr>
+        <w:t>Bulk</w:t>
+      </w:r>
+      <w:proofErr w:type="spellEnd"/>
+      <w:r>
+        <w:rPr>
+          <w:lang w:val="fr-FR"/>
+        </w:rPr>
+        <w:t xml:space="preserve"> </w:t>
+      </w:r>
+      <w:proofErr w:type="spellStart"/>
+      <w:r>
+        <w:rPr>
+          <w:lang w:val="fr-FR"/>
+        </w:rPr>
+        <w:t>Upload</w:t>
+      </w:r>
+      <w:proofErr w:type="spellEnd"/>
+    </w:p>
+    <w:p>
+      <w:pPr>
+        <w:rPr>
+          <w:lang w:val="fr-FR"/>
+        </w:rPr>
+      </w:pPr>
+      <w:r>
+        <w:rPr>
+          <w:lang w:val="fr-FR"/>
+        </w:rPr>
+        <w:t>Le logiciel doi</w:t>
+      </w:r>
+      <w:r>
+        <w:rPr>
+          <w:lang w:val="fr-FR"/>
+        </w:rPr>
+        <w:t>t donner la possibilité de télé-</w:t>
+      </w:r>
+      <w:r>
+        <w:rPr>
+          <w:lang w:val="fr-FR"/>
+        </w:rPr>
+        <w:t>verser des nouveaux agri</w:t>
+      </w:r>
+      <w:r>
+        <w:rPr>
+          <w:lang w:val="fr-FR"/>
+        </w:rPr>
+        <w:t>culteurs à partir d’un fichier E</w:t>
+      </w:r>
+      <w:r>
+        <w:rPr>
+          <w:lang w:val="fr-FR"/>
+        </w:rPr>
+        <w:t>xcel.</w:t>
+      </w:r>
+      <w:r>
+        <w:rPr>
+          <w:lang w:val="fr-FR"/>
+        </w:rPr>
+        <w:t xml:space="preserve"> </w:t>
+      </w:r>
+    </w:p>
+    <w:p>
+      <w:pPr>
+        <w:rPr>
+          <w:lang w:val="fr-FR"/>
+        </w:rPr>
+      </w:pPr>
+      <w:r>
+        <w:rPr>
+          <w:lang w:val="fr-FR"/>
+        </w:rPr>
+        <w:t>La structure du fichier E</w:t>
+      </w:r>
+      <w:r>
+        <w:rPr>
+          <w:lang w:val="fr-FR"/>
+        </w:rPr>
+        <w:t xml:space="preserve">xcel doit </w:t>
+      </w:r>
+      <w:r>
+        <w:rPr>
+          <w:lang w:val="fr-FR"/>
+        </w:rPr>
+        <w:t>être</w:t>
+      </w:r>
+      <w:r>
+        <w:rPr>
+          <w:lang w:val="fr-FR"/>
+        </w:rPr>
+        <w:t xml:space="preserve"> compatible avec les informations </w:t>
+      </w:r>
+      <w:r>
+        <w:rPr>
+          <w:lang w:val="fr-FR"/>
+        </w:rPr>
+        <w:t>nécessaires</w:t>
+      </w:r>
+      <w:r>
+        <w:rPr>
+          <w:lang w:val="fr-FR"/>
+        </w:rPr>
+        <w:t xml:space="preserve"> pour la saisie dans la base de données actuelle.</w:t>
+      </w:r>
+    </w:p>
+    <w:p>
+      <w:pPr>
+        <w:rPr>
+          <w:lang w:val="fr-FR"/>
+        </w:rPr>
+      </w:pPr>
+      <w:r>
+        <w:rPr>
+          <w:lang w:val="fr-FR"/>
+        </w:rPr>
+        <w:t xml:space="preserve">Le logiciel doit </w:t>
+      </w:r>
+      <w:r>
+        <w:rPr>
+          <w:lang w:val="fr-FR"/>
+        </w:rPr>
+        <w:t>gérer</w:t>
+      </w:r>
+      <w:r>
+        <w:rPr>
+          <w:lang w:val="fr-FR"/>
+        </w:rPr>
+        <w:t xml:space="preserve"> </w:t>
+      </w:r>
+      <w:r>
+        <w:rPr>
+          <w:lang w:val="fr-FR"/>
+        </w:rPr>
+        <w:t>les erreurs</w:t>
+      </w:r>
+      <w:r>
+        <w:rPr>
+          <w:lang w:val="fr-FR"/>
+        </w:rPr>
+        <w:t xml:space="preserve"> concernant le formatage, l’</w:t>
+      </w:r>
+      <w:r>
+        <w:rPr>
+          <w:lang w:val="fr-FR"/>
+        </w:rPr>
+        <w:t>incohérence</w:t>
+      </w:r>
+      <w:r>
+        <w:rPr>
+          <w:lang w:val="fr-FR"/>
+        </w:rPr>
+        <w:t xml:space="preserve"> de format et </w:t>
+      </w:r>
+      <w:r>
+        <w:rPr>
+          <w:lang w:val="fr-FR"/>
+        </w:rPr>
+        <w:t>tous</w:t>
+      </w:r>
+      <w:r>
+        <w:rPr>
+          <w:lang w:val="fr-FR"/>
+        </w:rPr>
+        <w:t xml:space="preserve"> autres soucis </w:t>
+      </w:r>
+      <w:r>
+        <w:rPr>
+          <w:lang w:val="fr-FR"/>
+        </w:rPr>
+        <w:t>géré</w:t>
+      </w:r>
+      <w:r>
+        <w:rPr>
+          <w:lang w:val="fr-FR"/>
+        </w:rPr>
+        <w:t xml:space="preserve"> dans la saisie « à main ». Quand </w:t>
+      </w:r>
+      <w:r>
+        <w:rPr>
+          <w:lang w:val="fr-FR"/>
+        </w:rPr>
+        <w:t>une</w:t>
+      </w:r>
+      <w:r>
+        <w:rPr>
+          <w:lang w:val="fr-FR"/>
+        </w:rPr>
+        <w:t xml:space="preserve"> ligne du fichier </w:t>
+      </w:r>
+      <w:r>
+        <w:rPr>
+          <w:lang w:val="fr-FR"/>
+        </w:rPr>
+        <w:t>Excel</w:t>
+      </w:r>
+      <w:r>
+        <w:rPr>
+          <w:lang w:val="fr-FR"/>
+        </w:rPr>
+        <w:t xml:space="preserve"> ne peut </w:t>
+      </w:r>
+      <w:r>
+        <w:rPr>
+          <w:lang w:val="fr-FR"/>
+        </w:rPr>
+        <w:t>être</w:t>
+      </w:r>
+      <w:r>
+        <w:rPr>
+          <w:lang w:val="fr-FR"/>
+        </w:rPr>
+        <w:t xml:space="preserve"> pas saisie, l’</w:t>
+      </w:r>
+      <w:r>
+        <w:rPr>
+          <w:lang w:val="fr-FR"/>
+        </w:rPr>
+        <w:t>opération</w:t>
+      </w:r>
+      <w:r>
+        <w:rPr>
+          <w:lang w:val="fr-FR"/>
+        </w:rPr>
+        <w:t xml:space="preserve"> doit </w:t>
+      </w:r>
+      <w:r>
+        <w:rPr>
+          <w:lang w:val="fr-FR"/>
+        </w:rPr>
+        <w:t>continuer</w:t>
+      </w:r>
+      <w:r>
+        <w:rPr>
+          <w:lang w:val="fr-FR"/>
+        </w:rPr>
+        <w:t xml:space="preserve"> jusqu’à la fin. L’historique (log) des </w:t>
+      </w:r>
+      <w:r>
+        <w:rPr>
+          <w:lang w:val="fr-FR"/>
+        </w:rPr>
+        <w:t>problèmes</w:t>
+      </w:r>
+      <w:r>
+        <w:rPr>
+          <w:lang w:val="fr-FR"/>
+        </w:rPr>
+        <w:t xml:space="preserve"> doit </w:t>
+      </w:r>
+      <w:r>
+        <w:rPr>
+          <w:lang w:val="fr-FR"/>
+        </w:rPr>
+        <w:t>être</w:t>
+      </w:r>
+      <w:r>
+        <w:rPr>
+          <w:lang w:val="fr-FR"/>
+        </w:rPr>
+        <w:t xml:space="preserve"> montré </w:t>
+      </w:r>
+      <w:r>
+        <w:rPr>
+          <w:lang w:val="fr-FR"/>
+        </w:rPr>
+        <w:t>après</w:t>
+      </w:r>
+      <w:r>
+        <w:rPr>
+          <w:lang w:val="fr-FR"/>
+        </w:rPr>
+        <w:t xml:space="preserve"> l’</w:t>
+      </w:r>
+      <w:r>
+        <w:rPr>
+          <w:lang w:val="fr-FR"/>
+        </w:rPr>
+        <w:t>opération</w:t>
+      </w:r>
+      <w:r>
+        <w:rPr>
+          <w:lang w:val="fr-FR"/>
+        </w:rPr>
+        <w:t xml:space="preserve"> de « </w:t>
+      </w:r>
+      <w:proofErr w:type="spellStart"/>
+      <w:r>
+        <w:rPr>
+          <w:lang w:val="fr-FR"/>
+        </w:rPr>
+        <w:t>bulk</w:t>
+      </w:r>
+      <w:proofErr w:type="spellEnd"/>
+      <w:r>
+        <w:rPr>
+          <w:lang w:val="fr-FR"/>
+        </w:rPr>
+        <w:t xml:space="preserve"> </w:t>
+      </w:r>
+      <w:proofErr w:type="spellStart"/>
+      <w:r>
+        <w:rPr>
+          <w:lang w:val="fr-FR"/>
+        </w:rPr>
+        <w:t>upload</w:t>
+      </w:r>
+      <w:proofErr w:type="spellEnd"/>
+      <w:r>
+        <w:rPr>
+          <w:lang w:val="fr-FR"/>
+        </w:rPr>
+        <w:t xml:space="preserve"> » dans un page </w:t>
+      </w:r>
+      <w:r>
+        <w:rPr>
+          <w:lang w:val="fr-FR"/>
+        </w:rPr>
+        <w:t>dédié</w:t>
+      </w:r>
+      <w:r>
+        <w:rPr>
+          <w:lang w:val="fr-FR"/>
+        </w:rPr>
+        <w:t>.</w:t>
+      </w:r>
+    </w:p>
+    <w:p>
+      <w:pPr>
+        <w:rPr>
+          <w:lang w:val="fr-FR"/>
+        </w:rPr>
+      </w:pPr>
+    </w:p>
+    <w:p>
+      <w:pPr>
+        <w:pStyle w:val="Titre2"/>
+        <w:rPr>
+          <w:lang w:val="fr-FR"/>
+        </w:rPr>
+      </w:pPr>
+      <w:bookmarkStart w:id="16" w:name="_Toc461524763"/>
+      <w:r>
+        <w:rPr>
+          <w:lang w:val="fr-FR"/>
+        </w:rPr>
+        <w:t>Fournisseurs</w:t>
+      </w:r>
       <w:bookmarkEnd w:id="16"/>
     </w:p>
     <w:p>
       <w:pPr>
+        <w:rPr>
+          <w:lang w:val="fr-FR"/>
+        </w:rPr>
+      </w:pPr>
+      <w:r>
+        <w:rPr>
+          <w:lang w:val="fr-FR"/>
+        </w:rPr>
+        <w:t>D</w:t>
+      </w:r>
+      <w:r>
+        <w:rPr>
+          <w:lang w:val="fr-FR"/>
+        </w:rPr>
+        <w:t>ans le</w:t>
+      </w:r>
+      <w:r>
+        <w:rPr>
+          <w:lang w:val="fr-FR"/>
+        </w:rPr>
+        <w:t>s</w:t>
+      </w:r>
+      <w:r>
+        <w:rPr>
+          <w:lang w:val="fr-FR"/>
+        </w:rPr>
+        <w:t xml:space="preserve"> </w:t>
+      </w:r>
+      <w:r>
+        <w:rPr>
+          <w:lang w:val="fr-FR"/>
+        </w:rPr>
+        <w:t xml:space="preserve">paragraphes </w:t>
+      </w:r>
+      <w:r>
+        <w:rPr>
+          <w:lang w:val="fr-FR"/>
+        </w:rPr>
+        <w:t>suivant</w:t>
+      </w:r>
+      <w:r>
+        <w:rPr>
+          <w:lang w:val="fr-FR"/>
+        </w:rPr>
+        <w:t>s</w:t>
+      </w:r>
+      <w:r>
+        <w:rPr>
+          <w:lang w:val="fr-FR"/>
+        </w:rPr>
+        <w:t xml:space="preserve"> seront </w:t>
+      </w:r>
+      <w:r>
+        <w:rPr>
+          <w:lang w:val="fr-FR"/>
+        </w:rPr>
+        <w:t>expliquées</w:t>
+      </w:r>
+      <w:r>
+        <w:rPr>
+          <w:lang w:val="fr-FR"/>
+        </w:rPr>
+        <w:t xml:space="preserve"> les</w:t>
+      </w:r>
+      <w:r>
+        <w:rPr>
+          <w:lang w:val="fr-FR"/>
+        </w:rPr>
+        <w:t xml:space="preserve"> fonctionnalités concernant la gestion des </w:t>
+      </w:r>
+      <w:r>
+        <w:rPr>
+          <w:lang w:val="fr-FR"/>
+        </w:rPr>
+        <w:t>fournisseurs</w:t>
+      </w:r>
+      <w:r>
+        <w:rPr>
+          <w:lang w:val="fr-FR"/>
+        </w:rPr>
+        <w:t xml:space="preserve"> dans le système.</w:t>
+      </w:r>
+    </w:p>
+    <w:p>
+      <w:pPr>
+        <w:pStyle w:val="Titre3"/>
+        <w:rPr>
+          <w:lang w:val="fr-FR"/>
+        </w:rPr>
+      </w:pPr>
+      <w:bookmarkStart w:id="17" w:name="_Toc461524764"/>
+      <w:r>
+        <w:rPr>
+          <w:lang w:val="fr-FR"/>
+        </w:rPr>
+        <w:t xml:space="preserve">Recherche </w:t>
+      </w:r>
+      <w:r>
+        <w:rPr>
+          <w:lang w:val="fr-FR"/>
+        </w:rPr>
+        <w:t>Fournisseur</w:t>
+      </w:r>
+      <w:bookmarkEnd w:id="17"/>
+    </w:p>
+    <w:p>
+      <w:pPr>
         <w:ind w:left="45"/>
         <w:rPr>
           <w:lang w:val="fr-FR"/>
@@ -6803,55 +7415,68 @@
         <w:rPr>
           <w:lang w:val="fr-FR"/>
         </w:rPr>
-        <w:t xml:space="preserve">Le logiciel donne la </w:t>
-      </w:r>
-      <w:r>
-        <w:rPr>
-          <w:lang w:val="fr-FR"/>
-        </w:rPr>
-        <w:t>possibilité</w:t>
-      </w:r>
-      <w:r>
-        <w:rPr>
-          <w:lang w:val="fr-FR"/>
-        </w:rPr>
-        <w:t xml:space="preserve"> de créer (</w:t>
-      </w:r>
-      <w:r>
-        <w:rPr>
-          <w:lang w:val="fr-FR"/>
-        </w:rPr>
-        <w:t>saisir</w:t>
-      </w:r>
-      <w:r>
-        <w:rPr>
-          <w:lang w:val="fr-FR"/>
-        </w:rPr>
-        <w:t xml:space="preserve"> des </w:t>
-      </w:r>
-      <w:r>
-        <w:rPr>
-          <w:lang w:val="fr-FR"/>
-        </w:rPr>
-        <w:t>nouveaux</w:t>
-      </w:r>
-      <w:r>
-        <w:rPr>
-          <w:lang w:val="fr-FR"/>
-        </w:rPr>
-        <w:t xml:space="preserve">) </w:t>
-      </w:r>
-      <w:r>
-        <w:rPr>
-          <w:lang w:val="fr-FR"/>
-        </w:rPr>
-        <w:t>agriculteurs</w:t>
-      </w:r>
-      <w:r>
-        <w:rPr>
-          <w:lang w:val="fr-FR"/>
-        </w:rPr>
-        <w:t>.</w:t>
+        <w:t xml:space="preserve">Le résultat et les filtres de la recherche doivent </w:t>
+      </w:r>
+      <w:r>
+        <w:rPr>
+          <w:lang w:val="fr-FR"/>
+        </w:rPr>
+        <w:t>changer en concernant : l’acteur/utilisateur connecté (après le login), donc les droits du groupe d’appartenance (paragraphe</w:t>
+      </w:r>
+      <w:r>
+        <w:rPr>
+          <w:lang w:val="fr-FR"/>
+        </w:rPr>
+        <w:t xml:space="preserve"> </w:t>
+      </w:r>
+      <w:r>
+        <w:rPr>
+          <w:lang w:val="fr-FR"/>
+        </w:rPr>
+        <w:fldChar w:fldCharType="begin"/>
+      </w:r>
+      <w:r>
+        <w:rPr>
+          <w:lang w:val="fr-FR"/>
+        </w:rPr>
+        <w:instrText xml:space="preserve"> REF _Ref461524659 \n \h </w:instrText>
+      </w:r>
+      <w:r>
+        <w:rPr>
+          <w:lang w:val="fr-FR"/>
+        </w:rPr>
+      </w:r>
+      <w:r>
+        <w:rPr>
+          <w:lang w:val="fr-FR"/>
+        </w:rPr>
+        <w:fldChar w:fldCharType="separate"/>
+      </w:r>
+      <w:r>
+        <w:rPr>
+          <w:lang w:val="fr-FR"/>
+        </w:rPr>
+        <w:t>4.</w:t>
+      </w:r>
+      <w:bookmarkStart w:id="18" w:name="_GoBack"/>
+      <w:bookmarkEnd w:id="18"/>
+      <w:r>
+        <w:rPr>
+          <w:lang w:val="fr-FR"/>
+        </w:rPr>
+        <w:t>2.1</w:t>
+      </w:r>
+      <w:r>
+        <w:rPr>
+          <w:lang w:val="fr-FR"/>
+        </w:rPr>
+        <w:fldChar w:fldCharType="end"/>
+      </w:r>
+      <w:r>
+        <w:rPr>
+          <w:lang w:val="fr-FR"/>
+        </w:rPr>
+        <w:t>) et la zone de référence (paragraphe 4.1).</w:t>
       </w:r>
     </w:p>
     <w:p>
@@ -6865,635 +7490,6 @@
         <w:rPr>
           <w:lang w:val="fr-FR"/>
         </w:rPr>
-        <w:t xml:space="preserve">Contraints de </w:t>
-      </w:r>
-      <w:r>
-        <w:rPr>
-          <w:lang w:val="fr-FR"/>
-        </w:rPr>
-        <w:t>création</w:t>
-      </w:r>
-    </w:p>
-    <w:p>
-      <w:pPr>
-        <w:ind w:left="45"/>
-        <w:rPr>
-          <w:lang w:val="fr-FR"/>
-        </w:rPr>
-      </w:pPr>
-      <w:r>
-        <w:rPr>
-          <w:lang w:val="fr-FR"/>
-        </w:rPr>
-        <w:t xml:space="preserve">Chaque </w:t>
-      </w:r>
-      <w:r>
-        <w:rPr>
-          <w:lang w:val="fr-FR"/>
-        </w:rPr>
-        <w:t>agriculteur</w:t>
-      </w:r>
-      <w:r>
-        <w:rPr>
-          <w:lang w:val="fr-FR"/>
-        </w:rPr>
-        <w:t xml:space="preserve"> a un </w:t>
-      </w:r>
-      <w:r>
-        <w:rPr>
-          <w:lang w:val="fr-FR"/>
-        </w:rPr>
-        <w:t>numéro</w:t>
-      </w:r>
-      <w:r>
-        <w:rPr>
-          <w:lang w:val="fr-FR"/>
-        </w:rPr>
-        <w:t xml:space="preserve"> d’</w:t>
-      </w:r>
-      <w:r>
-        <w:rPr>
-          <w:lang w:val="fr-FR"/>
-        </w:rPr>
-        <w:t>identification</w:t>
-      </w:r>
-      <w:r>
-        <w:rPr>
-          <w:lang w:val="fr-FR"/>
-        </w:rPr>
-        <w:t xml:space="preserve"> unique. La saisie d’un nouveau agriculteur doit </w:t>
-      </w:r>
-      <w:r>
-        <w:rPr>
-          <w:lang w:val="fr-FR"/>
-        </w:rPr>
-        <w:t>être</w:t>
-      </w:r>
-      <w:r>
-        <w:rPr>
-          <w:lang w:val="fr-FR"/>
-        </w:rPr>
-        <w:t xml:space="preserve"> bloque lor</w:t>
-      </w:r>
-      <w:r>
-        <w:rPr>
-          <w:lang w:val="fr-FR"/>
-        </w:rPr>
-        <w:t>s qu</w:t>
-      </w:r>
-      <w:r>
-        <w:rPr>
-          <w:lang w:val="fr-FR"/>
-        </w:rPr>
-        <w:t xml:space="preserve">’un </w:t>
-      </w:r>
-      <w:r>
-        <w:rPr>
-          <w:lang w:val="fr-FR"/>
-        </w:rPr>
-        <w:t>numéro</w:t>
-      </w:r>
-      <w:r>
-        <w:rPr>
-          <w:lang w:val="fr-FR"/>
-        </w:rPr>
-        <w:t xml:space="preserve"> d’identification (du </w:t>
-      </w:r>
-      <w:r>
-        <w:rPr>
-          <w:lang w:val="fr-FR"/>
-        </w:rPr>
-        <w:t>même</w:t>
-      </w:r>
-      <w:r>
-        <w:rPr>
-          <w:lang w:val="fr-FR"/>
-        </w:rPr>
-        <w:t xml:space="preserve"> type d’indentification) est déjà </w:t>
-      </w:r>
-      <w:r>
-        <w:rPr>
-          <w:lang w:val="fr-FR"/>
-        </w:rPr>
-        <w:t>existant.</w:t>
-      </w:r>
-    </w:p>
-    <w:p>
-      <w:pPr>
-        <w:ind w:left="45"/>
-        <w:rPr>
-          <w:b/>
-          <w:lang w:val="fr-FR"/>
-        </w:rPr>
-      </w:pPr>
-      <w:r>
-        <w:rPr>
-          <w:b/>
-          <w:lang w:val="fr-FR"/>
-        </w:rPr>
-        <w:t>DEJA FAIT</w:t>
-      </w:r>
-    </w:p>
-    <w:p>
-      <w:pPr>
-        <w:pStyle w:val="Titre4"/>
-        <w:rPr>
-          <w:lang w:val="fr-FR"/>
-        </w:rPr>
-      </w:pPr>
-      <w:proofErr w:type="spellStart"/>
-      <w:r>
-        <w:rPr>
-          <w:lang w:val="fr-FR"/>
-        </w:rPr>
-        <w:t>Bulk</w:t>
-      </w:r>
-      <w:proofErr w:type="spellEnd"/>
-      <w:r>
-        <w:rPr>
-          <w:lang w:val="fr-FR"/>
-        </w:rPr>
-        <w:t xml:space="preserve"> </w:t>
-      </w:r>
-      <w:proofErr w:type="spellStart"/>
-      <w:r>
-        <w:rPr>
-          <w:lang w:val="fr-FR"/>
-        </w:rPr>
-        <w:t>Upload</w:t>
-      </w:r>
-      <w:proofErr w:type="spellEnd"/>
-    </w:p>
-    <w:p>
-      <w:pPr>
-        <w:rPr>
-          <w:lang w:val="fr-FR"/>
-        </w:rPr>
-      </w:pPr>
-      <w:r>
-        <w:rPr>
-          <w:lang w:val="fr-FR"/>
-        </w:rPr>
-        <w:t>Le logiciel doi</w:t>
-      </w:r>
-      <w:r>
-        <w:rPr>
-          <w:lang w:val="fr-FR"/>
-        </w:rPr>
-        <w:t>t donner la possibilité de télé-</w:t>
-      </w:r>
-      <w:r>
-        <w:rPr>
-          <w:lang w:val="fr-FR"/>
-        </w:rPr>
-        <w:t>verser des nouveaux agri</w:t>
-      </w:r>
-      <w:r>
-        <w:rPr>
-          <w:lang w:val="fr-FR"/>
-        </w:rPr>
-        <w:t>culteurs à partir d’un fichier E</w:t>
-      </w:r>
-      <w:r>
-        <w:rPr>
-          <w:lang w:val="fr-FR"/>
-        </w:rPr>
-        <w:t>xcel.</w:t>
-      </w:r>
-      <w:r>
-        <w:rPr>
-          <w:lang w:val="fr-FR"/>
-        </w:rPr>
-        <w:t xml:space="preserve"> </w:t>
-      </w:r>
-    </w:p>
-    <w:p>
-      <w:pPr>
-        <w:rPr>
-          <w:lang w:val="fr-FR"/>
-        </w:rPr>
-      </w:pPr>
-      <w:r>
-        <w:rPr>
-          <w:lang w:val="fr-FR"/>
-        </w:rPr>
-        <w:t>La structure du fichier E</w:t>
-      </w:r>
-      <w:r>
-        <w:rPr>
-          <w:lang w:val="fr-FR"/>
-        </w:rPr>
-        <w:t xml:space="preserve">xcel doit </w:t>
-      </w:r>
-      <w:r>
-        <w:rPr>
-          <w:lang w:val="fr-FR"/>
-        </w:rPr>
-        <w:t>être</w:t>
-      </w:r>
-      <w:r>
-        <w:rPr>
-          <w:lang w:val="fr-FR"/>
-        </w:rPr>
-        <w:t xml:space="preserve"> compatible avec les informations </w:t>
-      </w:r>
-      <w:r>
-        <w:rPr>
-          <w:lang w:val="fr-FR"/>
-        </w:rPr>
-        <w:t>nécessaires</w:t>
-      </w:r>
-      <w:r>
-        <w:rPr>
-          <w:lang w:val="fr-FR"/>
-        </w:rPr>
-        <w:t xml:space="preserve"> pour la saisie dans la base de données actuelle.</w:t>
-      </w:r>
-    </w:p>
-    <w:p>
-      <w:pPr>
-        <w:rPr>
-          <w:lang w:val="fr-FR"/>
-        </w:rPr>
-      </w:pPr>
-      <w:r>
-        <w:rPr>
-          <w:lang w:val="fr-FR"/>
-        </w:rPr>
-        <w:t xml:space="preserve">Le logiciel doit </w:t>
-      </w:r>
-      <w:r>
-        <w:rPr>
-          <w:lang w:val="fr-FR"/>
-        </w:rPr>
-        <w:t>gérer</w:t>
-      </w:r>
-      <w:r>
-        <w:rPr>
-          <w:lang w:val="fr-FR"/>
-        </w:rPr>
-        <w:t xml:space="preserve"> </w:t>
-      </w:r>
-      <w:r>
-        <w:rPr>
-          <w:lang w:val="fr-FR"/>
-        </w:rPr>
-        <w:t>les erreurs</w:t>
-      </w:r>
-      <w:r>
-        <w:rPr>
-          <w:lang w:val="fr-FR"/>
-        </w:rPr>
-        <w:t xml:space="preserve"> concernant le formatage, l’</w:t>
-      </w:r>
-      <w:r>
-        <w:rPr>
-          <w:lang w:val="fr-FR"/>
-        </w:rPr>
-        <w:t>incohérence</w:t>
-      </w:r>
-      <w:r>
-        <w:rPr>
-          <w:lang w:val="fr-FR"/>
-        </w:rPr>
-        <w:t xml:space="preserve"> de format et </w:t>
-      </w:r>
-      <w:r>
-        <w:rPr>
-          <w:lang w:val="fr-FR"/>
-        </w:rPr>
-        <w:t>tous</w:t>
-      </w:r>
-      <w:r>
-        <w:rPr>
-          <w:lang w:val="fr-FR"/>
-        </w:rPr>
-        <w:t xml:space="preserve"> autres soucis </w:t>
-      </w:r>
-      <w:r>
-        <w:rPr>
-          <w:lang w:val="fr-FR"/>
-        </w:rPr>
-        <w:t>géré</w:t>
-      </w:r>
-      <w:r>
-        <w:rPr>
-          <w:lang w:val="fr-FR"/>
-        </w:rPr>
-        <w:t xml:space="preserve"> dans la saisie « à main ». Quand </w:t>
-      </w:r>
-      <w:r>
-        <w:rPr>
-          <w:lang w:val="fr-FR"/>
-        </w:rPr>
-        <w:t>une</w:t>
-      </w:r>
-      <w:r>
-        <w:rPr>
-          <w:lang w:val="fr-FR"/>
-        </w:rPr>
-        <w:t xml:space="preserve"> ligne du fichier </w:t>
-      </w:r>
-      <w:r>
-        <w:rPr>
-          <w:lang w:val="fr-FR"/>
-        </w:rPr>
-        <w:t>Excel</w:t>
-      </w:r>
-      <w:r>
-        <w:rPr>
-          <w:lang w:val="fr-FR"/>
-        </w:rPr>
-        <w:t xml:space="preserve"> ne peut </w:t>
-      </w:r>
-      <w:r>
-        <w:rPr>
-          <w:lang w:val="fr-FR"/>
-        </w:rPr>
-        <w:t>être</w:t>
-      </w:r>
-      <w:r>
-        <w:rPr>
-          <w:lang w:val="fr-FR"/>
-        </w:rPr>
-        <w:t xml:space="preserve"> pas saisie, l’</w:t>
-      </w:r>
-      <w:r>
-        <w:rPr>
-          <w:lang w:val="fr-FR"/>
-        </w:rPr>
-        <w:t>opération</w:t>
-      </w:r>
-      <w:r>
-        <w:rPr>
-          <w:lang w:val="fr-FR"/>
-        </w:rPr>
-        <w:t xml:space="preserve"> doit </w:t>
-      </w:r>
-      <w:r>
-        <w:rPr>
-          <w:lang w:val="fr-FR"/>
-        </w:rPr>
-        <w:t>continuer</w:t>
-      </w:r>
-      <w:r>
-        <w:rPr>
-          <w:lang w:val="fr-FR"/>
-        </w:rPr>
-        <w:t xml:space="preserve"> jusqu’à la fin. L’historique (log) des </w:t>
-      </w:r>
-      <w:r>
-        <w:rPr>
-          <w:lang w:val="fr-FR"/>
-        </w:rPr>
-        <w:t>problèmes</w:t>
-      </w:r>
-      <w:r>
-        <w:rPr>
-          <w:lang w:val="fr-FR"/>
-        </w:rPr>
-        <w:t xml:space="preserve"> doit </w:t>
-      </w:r>
-      <w:r>
-        <w:rPr>
-          <w:lang w:val="fr-FR"/>
-        </w:rPr>
-        <w:t>être</w:t>
-      </w:r>
-      <w:r>
-        <w:rPr>
-          <w:lang w:val="fr-FR"/>
-        </w:rPr>
-        <w:t xml:space="preserve"> montré </w:t>
-      </w:r>
-      <w:r>
-        <w:rPr>
-          <w:lang w:val="fr-FR"/>
-        </w:rPr>
-        <w:t>après</w:t>
-      </w:r>
-      <w:r>
-        <w:rPr>
-          <w:lang w:val="fr-FR"/>
-        </w:rPr>
-        <w:t xml:space="preserve"> l’</w:t>
-      </w:r>
-      <w:r>
-        <w:rPr>
-          <w:lang w:val="fr-FR"/>
-        </w:rPr>
-        <w:t>opération</w:t>
-      </w:r>
-      <w:r>
-        <w:rPr>
-          <w:lang w:val="fr-FR"/>
-        </w:rPr>
-        <w:t xml:space="preserve"> de « </w:t>
-      </w:r>
-      <w:proofErr w:type="spellStart"/>
-      <w:r>
-        <w:rPr>
-          <w:lang w:val="fr-FR"/>
-        </w:rPr>
-        <w:t>bulk</w:t>
-      </w:r>
-      <w:proofErr w:type="spellEnd"/>
-      <w:r>
-        <w:rPr>
-          <w:lang w:val="fr-FR"/>
-        </w:rPr>
-        <w:t xml:space="preserve"> </w:t>
-      </w:r>
-      <w:proofErr w:type="spellStart"/>
-      <w:r>
-        <w:rPr>
-          <w:lang w:val="fr-FR"/>
-        </w:rPr>
-        <w:t>upload</w:t>
-      </w:r>
-      <w:proofErr w:type="spellEnd"/>
-      <w:r>
-        <w:rPr>
-          <w:lang w:val="fr-FR"/>
-        </w:rPr>
-        <w:t xml:space="preserve"> » dans un page </w:t>
-      </w:r>
-      <w:r>
-        <w:rPr>
-          <w:lang w:val="fr-FR"/>
-        </w:rPr>
-        <w:t>dédié</w:t>
-      </w:r>
-      <w:r>
-        <w:rPr>
-          <w:lang w:val="fr-FR"/>
-        </w:rPr>
-        <w:t>.</w:t>
-      </w:r>
-    </w:p>
-    <w:p>
-      <w:pPr>
-        <w:rPr>
-          <w:lang w:val="fr-FR"/>
-        </w:rPr>
-      </w:pPr>
-    </w:p>
-    <w:p>
-      <w:pPr>
-        <w:pStyle w:val="Titre2"/>
-        <w:rPr>
-          <w:lang w:val="fr-FR"/>
-        </w:rPr>
-      </w:pPr>
-      <w:bookmarkStart w:id="17" w:name="_Toc450038226"/>
-      <w:r>
-        <w:rPr>
-          <w:lang w:val="fr-FR"/>
-        </w:rPr>
-        <w:t>Fournisseurs</w:t>
-      </w:r>
-      <w:bookmarkEnd w:id="17"/>
-    </w:p>
-    <w:p>
-      <w:pPr>
-        <w:rPr>
-          <w:lang w:val="fr-FR"/>
-        </w:rPr>
-      </w:pPr>
-      <w:r>
-        <w:rPr>
-          <w:lang w:val="fr-FR"/>
-        </w:rPr>
-        <w:t>D</w:t>
-      </w:r>
-      <w:r>
-        <w:rPr>
-          <w:lang w:val="fr-FR"/>
-        </w:rPr>
-        <w:t>ans le</w:t>
-      </w:r>
-      <w:r>
-        <w:rPr>
-          <w:lang w:val="fr-FR"/>
-        </w:rPr>
-        <w:t>s</w:t>
-      </w:r>
-      <w:r>
-        <w:rPr>
-          <w:lang w:val="fr-FR"/>
-        </w:rPr>
-        <w:t xml:space="preserve"> </w:t>
-      </w:r>
-      <w:r>
-        <w:rPr>
-          <w:lang w:val="fr-FR"/>
-        </w:rPr>
-        <w:t xml:space="preserve">paragraphes </w:t>
-      </w:r>
-      <w:r>
-        <w:rPr>
-          <w:lang w:val="fr-FR"/>
-        </w:rPr>
-        <w:t>suivant</w:t>
-      </w:r>
-      <w:r>
-        <w:rPr>
-          <w:lang w:val="fr-FR"/>
-        </w:rPr>
-        <w:t>s</w:t>
-      </w:r>
-      <w:r>
-        <w:rPr>
-          <w:lang w:val="fr-FR"/>
-        </w:rPr>
-        <w:t xml:space="preserve"> seront </w:t>
-      </w:r>
-      <w:r>
-        <w:rPr>
-          <w:lang w:val="fr-FR"/>
-        </w:rPr>
-        <w:t>expliquées</w:t>
-      </w:r>
-      <w:r>
-        <w:rPr>
-          <w:lang w:val="fr-FR"/>
-        </w:rPr>
-        <w:t xml:space="preserve"> les</w:t>
-      </w:r>
-      <w:r>
-        <w:rPr>
-          <w:lang w:val="fr-FR"/>
-        </w:rPr>
-        <w:t xml:space="preserve"> fonctionnalités concernant la gestion des </w:t>
-      </w:r>
-      <w:proofErr w:type="spellStart"/>
-      <w:r>
-        <w:rPr>
-          <w:lang w:val="fr-FR"/>
-        </w:rPr>
-        <w:t>fornisseur</w:t>
-      </w:r>
-      <w:proofErr w:type="spellEnd"/>
-      <w:r>
-        <w:rPr>
-          <w:lang w:val="fr-FR"/>
-        </w:rPr>
-        <w:t xml:space="preserve"> dans le système.</w:t>
-      </w:r>
-    </w:p>
-    <w:p>
-      <w:pPr>
-        <w:pStyle w:val="Titre3"/>
-        <w:rPr>
-          <w:lang w:val="fr-FR"/>
-        </w:rPr>
-      </w:pPr>
-      <w:bookmarkStart w:id="18" w:name="_Toc450038227"/>
-      <w:r>
-        <w:rPr>
-          <w:lang w:val="fr-FR"/>
-        </w:rPr>
-        <w:t xml:space="preserve">Recherche </w:t>
-      </w:r>
-      <w:r>
-        <w:rPr>
-          <w:lang w:val="fr-FR"/>
-        </w:rPr>
-        <w:t>Fournisseur</w:t>
-      </w:r>
-      <w:bookmarkEnd w:id="18"/>
-    </w:p>
-    <w:p>
-      <w:pPr>
-        <w:ind w:left="45"/>
-        <w:rPr>
-          <w:lang w:val="fr-FR"/>
-        </w:rPr>
-      </w:pPr>
-      <w:r>
-        <w:rPr>
-          <w:lang w:val="fr-FR"/>
-        </w:rPr>
-        <w:t xml:space="preserve">Le résultat et les filtres de la recherche doivent </w:t>
-      </w:r>
-      <w:r>
-        <w:rPr>
-          <w:lang w:val="fr-FR"/>
-        </w:rPr>
-        <w:t>changer en concernant : l’acteur/utilisateur connecté (après le login), donc les droits du groupe d’appartenance (paragraphe 4.2) et la zone de référence (paragraphe 4.1).</w:t>
-      </w:r>
-    </w:p>
-    <w:p>
-      <w:pPr>
-        <w:pStyle w:val="Titre4"/>
-        <w:rPr>
-          <w:lang w:val="fr-FR"/>
-        </w:rPr>
-      </w:pPr>
-      <w:r>
-        <w:rPr>
-          <w:lang w:val="fr-FR"/>
-        </w:rPr>
         <w:t>Affichage Historique : Historie des modifications</w:t>
       </w:r>
     </w:p>
@@ -7542,7 +7538,7 @@
         <w:rPr>
           <w:lang w:val="fr-FR"/>
         </w:rPr>
-        <w:t>4.1.2.1</w:t>
+        <w:t>4.2.2.1</w:t>
       </w:r>
       <w:r>
         <w:rPr>
@@ -7629,7 +7625,7 @@
           <w:lang w:val="fr-FR"/>
         </w:rPr>
       </w:pPr>
-      <w:bookmarkStart w:id="19" w:name="_Toc450038228"/>
+      <w:bookmarkStart w:id="19" w:name="_Toc461524765"/>
       <w:r>
         <w:rPr>
           <w:lang w:val="fr-FR"/>
@@ -7718,7 +7714,7 @@
           <w:lang w:val="fr-FR"/>
         </w:rPr>
       </w:pPr>
-      <w:bookmarkStart w:id="20" w:name="_Toc450038229"/>
+      <w:bookmarkStart w:id="20" w:name="_Toc461524766"/>
       <w:r>
         <w:rPr>
           <w:lang w:val="fr-FR"/>
@@ -7834,7 +7830,7 @@
           <w:lang w:val="fr-FR"/>
         </w:rPr>
       </w:pPr>
-      <w:bookmarkStart w:id="21" w:name="_Toc450038230"/>
+      <w:bookmarkStart w:id="21" w:name="_Toc461524767"/>
       <w:r>
         <w:rPr>
           <w:lang w:val="fr-FR"/>
@@ -7923,7 +7919,7 @@
           <w:lang w:val="fr-FR"/>
         </w:rPr>
       </w:pPr>
-      <w:bookmarkStart w:id="22" w:name="_Toc450038231"/>
+      <w:bookmarkStart w:id="22" w:name="_Toc461524768"/>
       <w:r>
         <w:rPr>
           <w:lang w:val="fr-FR"/>
@@ -8008,7 +8004,7 @@
           <w:lang w:val="fr-FR"/>
         </w:rPr>
       </w:pPr>
-      <w:bookmarkStart w:id="23" w:name="_Toc450038232"/>
+      <w:bookmarkStart w:id="23" w:name="_Toc461524769"/>
       <w:r>
         <w:rPr>
           <w:lang w:val="fr-FR"/>
@@ -8093,7 +8089,7 @@
           <w:lang w:val="fr-FR"/>
         </w:rPr>
       </w:pPr>
-      <w:bookmarkStart w:id="24" w:name="_Toc450038233"/>
+      <w:bookmarkStart w:id="24" w:name="_Toc461524770"/>
       <w:r>
         <w:rPr>
           <w:lang w:val="fr-FR"/>
@@ -8155,7 +8151,7 @@
           <w:lang w:val="fr-FR"/>
         </w:rPr>
       </w:pPr>
-      <w:bookmarkStart w:id="25" w:name="_Toc450038234"/>
+      <w:bookmarkStart w:id="25" w:name="_Toc461524771"/>
       <w:r>
         <w:rPr>
           <w:lang w:val="fr-FR"/>
@@ -8679,7 +8675,7 @@
         <w:rPr>
           <w:lang w:val="fr-FR"/>
         </w:rPr>
-        <w:t>4.1.2.1</w:t>
+        <w:t>4.2.2.1</w:t>
       </w:r>
       <w:r>
         <w:rPr>
@@ -8771,7 +8767,7 @@
           <w:lang w:val="fr-FR"/>
         </w:rPr>
       </w:pPr>
-      <w:bookmarkStart w:id="26" w:name="_Toc450038235"/>
+      <w:bookmarkStart w:id="26" w:name="_Toc461524772"/>
       <w:r>
         <w:rPr>
           <w:lang w:val="fr-FR"/>
@@ -8866,7 +8862,7 @@
           <w:lang w:val="fr-FR"/>
         </w:rPr>
       </w:pPr>
-      <w:bookmarkStart w:id="27" w:name="_Toc450038236"/>
+      <w:bookmarkStart w:id="27" w:name="_Toc461524773"/>
       <w:r>
         <w:rPr>
           <w:lang w:val="fr-FR"/>
@@ -8896,7 +8892,7 @@
           <w:lang w:val="fr-FR"/>
         </w:rPr>
       </w:pPr>
-      <w:bookmarkStart w:id="28" w:name="_Toc450038237"/>
+      <w:bookmarkStart w:id="28" w:name="_Toc461524774"/>
       <w:r>
         <w:rPr>
           <w:lang w:val="fr-FR"/>
@@ -9498,7 +9494,7 @@
           <w:lang w:val="fr-FR"/>
         </w:rPr>
       </w:pPr>
-      <w:bookmarkStart w:id="29" w:name="_Toc450038238"/>
+      <w:bookmarkStart w:id="29" w:name="_Toc461524775"/>
       <w:r>
         <w:rPr>
           <w:lang w:val="fr-FR"/>
@@ -9625,7 +9621,7 @@
           <w:lang w:val="fr-FR"/>
         </w:rPr>
       </w:pPr>
-      <w:bookmarkStart w:id="30" w:name="_Toc450038239"/>
+      <w:bookmarkStart w:id="30" w:name="_Toc461524776"/>
       <w:r>
         <w:rPr>
           <w:lang w:val="fr-FR"/>
@@ -10063,7 +10059,7 @@
         <w:rPr>
           <w:lang w:val="fr-FR"/>
         </w:rPr>
-        <w:t>4.1.2.1</w:t>
+        <w:t>4.2.2.1</w:t>
       </w:r>
       <w:r>
         <w:rPr>
@@ -10155,7 +10151,7 @@
           <w:lang w:val="fr-FR"/>
         </w:rPr>
       </w:pPr>
-      <w:bookmarkStart w:id="31" w:name="_Toc450038240"/>
+      <w:bookmarkStart w:id="31" w:name="_Toc461524777"/>
       <w:r>
         <w:rPr>
           <w:lang w:val="fr-FR"/>
@@ -10332,7 +10328,7 @@
           <w:lang w:val="fr-FR"/>
         </w:rPr>
       </w:pPr>
-      <w:bookmarkStart w:id="32" w:name="_Toc450038241"/>
+      <w:bookmarkStart w:id="32" w:name="_Toc461524778"/>
       <w:r>
         <w:rPr>
           <w:lang w:val="fr-FR"/>
@@ -13871,7 +13867,7 @@
 </file>
 
 <file path=customXml/itemProps1.xml><?xml version="1.0" encoding="utf-8"?>
-<ds:datastoreItem xmlns:ds="http://schemas.openxmlformats.org/officeDocument/2006/customXml" ds:itemID="{322251C3-C2DB-40D7-9945-47FE400379E6}">
+<ds:datastoreItem xmlns:ds="http://schemas.openxmlformats.org/officeDocument/2006/customXml" ds:itemID="{B5F357F7-02FE-409E-BCC1-D6218FFCA969}">
   <ds:schemaRefs>
     <ds:schemaRef ds:uri="http://schemas.openxmlformats.org/officeDocument/2006/bibliography"/>
   </ds:schemaRefs>

</xml_diff>